<commit_message>
thay doi ti cho vui thoi ma
e
</commit_message>
<xml_diff>
--- a/【基本設計書・詳細設計書・テスト仕様書】.docx
+++ b/【基本設計書・詳細設計書・テスト仕様書】.docx
@@ -1,6 +1,6 @@
 
 <file path=word/document.xml><?xml version="1.0" encoding="utf-8"?>
-<w:document xmlns:wpc="http://schemas.microsoft.com/office/word/2010/wordprocessingCanvas" xmlns:cx="http://schemas.microsoft.com/office/drawing/2014/chartex" xmlns:cx1="http://schemas.microsoft.com/office/drawing/2015/9/8/chartex" xmlns:mc="http://schemas.openxmlformats.org/markup-compatibility/2006" xmlns:o="urn:schemas-microsoft-com:office:office" xmlns:r="http://schemas.openxmlformats.org/officeDocument/2006/relationships" xmlns:m="http://schemas.openxmlformats.org/officeDocument/2006/math" xmlns:v="urn:schemas-microsoft-com:vml" xmlns:wp14="http://schemas.microsoft.com/office/word/2010/wordprocessingDrawing" xmlns:wp="http://schemas.openxmlformats.org/drawingml/2006/wordprocessingDrawing" xmlns:w10="urn:schemas-microsoft-com:office:word" xmlns:w="http://schemas.openxmlformats.org/wordprocessingml/2006/main" xmlns:w14="http://schemas.microsoft.com/office/word/2010/wordml" xmlns:w15="http://schemas.microsoft.com/office/word/2012/wordml" xmlns:w16se="http://schemas.microsoft.com/office/word/2015/wordml/symex" xmlns:wpg="http://schemas.microsoft.com/office/word/2010/wordprocessingGroup" xmlns:wpi="http://schemas.microsoft.com/office/word/2010/wordprocessingInk" xmlns:wne="http://schemas.microsoft.com/office/word/2006/wordml" xmlns:wps="http://schemas.microsoft.com/office/word/2010/wordprocessingShape" xmlns:a="http://schemas.openxmlformats.org/drawingml/2006/main" xmlns:pic="http://schemas.openxmlformats.org/drawingml/2006/picture" xmlns:a14="http://schemas.microsoft.com/office/drawing/2010/main" mc:Ignorable="w14 w15 w16se wp14">
+<w:document xmlns:wpc="http://schemas.microsoft.com/office/word/2010/wordprocessingCanvas" xmlns:cx="http://schemas.microsoft.com/office/drawing/2014/chartex" xmlns:cx1="http://schemas.microsoft.com/office/drawing/2015/9/8/chartex" xmlns:cx2="http://schemas.microsoft.com/office/drawing/2015/10/21/chartex" xmlns:cx3="http://schemas.microsoft.com/office/drawing/2016/5/9/chartex" xmlns:cx4="http://schemas.microsoft.com/office/drawing/2016/5/10/chartex" xmlns:cx5="http://schemas.microsoft.com/office/drawing/2016/5/11/chartex" xmlns:cx6="http://schemas.microsoft.com/office/drawing/2016/5/12/chartex" xmlns:cx7="http://schemas.microsoft.com/office/drawing/2016/5/13/chartex" xmlns:cx8="http://schemas.microsoft.com/office/drawing/2016/5/14/chartex" xmlns:mc="http://schemas.openxmlformats.org/markup-compatibility/2006" xmlns:aink="http://schemas.microsoft.com/office/drawing/2016/ink" xmlns:am3d="http://schemas.microsoft.com/office/drawing/2017/model3d" xmlns:o="urn:schemas-microsoft-com:office:office" xmlns:oel="http://schemas.microsoft.com/office/2019/extlst" xmlns:r="http://schemas.openxmlformats.org/officeDocument/2006/relationships" xmlns:m="http://schemas.openxmlformats.org/officeDocument/2006/math" xmlns:v="urn:schemas-microsoft-com:vml" xmlns:wp14="http://schemas.microsoft.com/office/word/2010/wordprocessingDrawing" xmlns:wp="http://schemas.openxmlformats.org/drawingml/2006/wordprocessingDrawing" xmlns:w10="urn:schemas-microsoft-com:office:word" xmlns:w="http://schemas.openxmlformats.org/wordprocessingml/2006/main" xmlns:w14="http://schemas.microsoft.com/office/word/2010/wordml" xmlns:w15="http://schemas.microsoft.com/office/word/2012/wordml" xmlns:w16cex="http://schemas.microsoft.com/office/word/2018/wordml/cex" xmlns:w16cid="http://schemas.microsoft.com/office/word/2016/wordml/cid" xmlns:w16="http://schemas.microsoft.com/office/word/2018/wordml" xmlns:w16sdtdh="http://schemas.microsoft.com/office/word/2020/wordml/sdtdatahash" xmlns:w16se="http://schemas.microsoft.com/office/word/2015/wordml/symex" xmlns:wpg="http://schemas.microsoft.com/office/word/2010/wordprocessingGroup" xmlns:wpi="http://schemas.microsoft.com/office/word/2010/wordprocessingInk" xmlns:wne="http://schemas.microsoft.com/office/word/2006/wordml" xmlns:wps="http://schemas.microsoft.com/office/word/2010/wordprocessingShape" mc:Ignorable="w14 w15 w16se w16cid w16 w16cex w16sdtdh wp14">
   <w:body>
     <w:p>
       <w:pPr>
@@ -411,12 +411,12 @@
           <w:p>
             <w:pPr>
               <w:rPr>
-                <w:rFonts w:ascii="Calibri" w:hAnsi="Calibri" w:eastAsia="Calibri" w:cs="Calibri"/>
+                <w:rFonts w:ascii="Calibri" w:eastAsia="Calibri" w:hAnsi="Calibri" w:cs="Calibri"/>
               </w:rPr>
             </w:pPr>
             <w:r>
               <w:rPr>
-                <w:rFonts w:ascii="Calibri" w:hAnsi="Calibri" w:eastAsia="Calibri" w:cs="Calibri"/>
+                <w:rFonts w:ascii="Calibri" w:eastAsia="Calibri" w:hAnsi="Calibri" w:cs="Calibri"/>
               </w:rPr>
               <w:t>2022年9月21日</w:t>
             </w:r>
@@ -441,12 +441,12 @@
           <w:p>
             <w:pPr>
               <w:rPr>
-                <w:rFonts w:ascii="Calibri" w:hAnsi="Calibri" w:eastAsia="Calibri" w:cs="Calibri"/>
+                <w:rFonts w:ascii="Calibri" w:eastAsia="Calibri" w:hAnsi="Calibri" w:cs="Calibri"/>
               </w:rPr>
             </w:pPr>
             <w:r>
               <w:rPr>
-                <w:rFonts w:ascii="Calibri" w:hAnsi="Calibri" w:eastAsia="Calibri" w:cs="Calibri"/>
+                <w:rFonts w:ascii="Calibri" w:eastAsia="Calibri" w:hAnsi="Calibri" w:cs="Calibri"/>
               </w:rPr>
               <w:t xml:space="preserve">2022年9月21日  </w:t>
             </w:r>
@@ -471,12 +471,12 @@
           <w:p>
             <w:pPr>
               <w:rPr>
-                <w:rFonts w:ascii="Calibri" w:hAnsi="Calibri" w:eastAsia="Calibri" w:cs="Calibri"/>
+                <w:rFonts w:ascii="Calibri" w:eastAsia="Calibri" w:hAnsi="Calibri" w:cs="Calibri"/>
               </w:rPr>
             </w:pPr>
             <w:r>
               <w:rPr>
-                <w:rFonts w:ascii="Calibri" w:hAnsi="Calibri" w:eastAsia="Calibri" w:cs="Calibri"/>
+                <w:rFonts w:ascii="Calibri" w:eastAsia="Calibri" w:hAnsi="Calibri" w:cs="Calibri"/>
               </w:rPr>
               <w:t xml:space="preserve">2022年9月22日    </w:t>
             </w:r>
@@ -491,7 +491,7 @@
           <w:p>
             <w:r>
               <w:rPr>
-                <w:rFonts w:ascii="Calibri" w:hAnsi="Calibri" w:eastAsia="Calibri" w:cs="Calibri"/>
+                <w:rFonts w:ascii="Calibri" w:eastAsia="Calibri" w:hAnsi="Calibri" w:cs="Calibri"/>
               </w:rPr>
               <w:t>【</w:t>
             </w:r>
@@ -507,12 +507,12 @@
           <w:p>
             <w:pPr>
               <w:rPr>
-                <w:rFonts w:ascii="Calibri" w:hAnsi="Calibri" w:eastAsia="Calibri" w:cs="Calibri"/>
+                <w:rFonts w:ascii="Calibri" w:eastAsia="Calibri" w:hAnsi="Calibri" w:cs="Calibri"/>
               </w:rPr>
             </w:pPr>
             <w:r>
               <w:rPr>
-                <w:rFonts w:ascii="Calibri" w:hAnsi="Calibri" w:eastAsia="Calibri" w:cs="Calibri"/>
+                <w:rFonts w:ascii="Calibri" w:eastAsia="Calibri" w:hAnsi="Calibri" w:cs="Calibri"/>
               </w:rPr>
               <w:t>2022年9月22日</w:t>
             </w:r>
@@ -527,7 +527,7 @@
           <w:p>
             <w:r>
               <w:rPr>
-                <w:rFonts w:ascii="Calibri" w:hAnsi="Calibri" w:eastAsia="Calibri" w:cs="Calibri"/>
+                <w:rFonts w:ascii="Calibri" w:eastAsia="Calibri" w:hAnsi="Calibri" w:cs="Calibri"/>
               </w:rPr>
               <w:t>【</w:t>
             </w:r>
@@ -543,12 +543,12 @@
           <w:p>
             <w:pPr>
               <w:rPr>
-                <w:rFonts w:ascii="Calibri" w:hAnsi="Calibri" w:eastAsia="Calibri" w:cs="Calibri"/>
+                <w:rFonts w:ascii="Calibri" w:eastAsia="Calibri" w:hAnsi="Calibri" w:cs="Calibri"/>
               </w:rPr>
             </w:pPr>
             <w:r>
               <w:rPr>
-                <w:rFonts w:ascii="Calibri" w:hAnsi="Calibri" w:eastAsia="Calibri" w:cs="Calibri"/>
+                <w:rFonts w:ascii="Calibri" w:eastAsia="Calibri" w:hAnsi="Calibri" w:cs="Calibri"/>
               </w:rPr>
               <w:t>2022年9月22日</w:t>
             </w:r>
@@ -563,7 +563,7 @@
           <w:p>
             <w:r>
               <w:rPr>
-                <w:rFonts w:ascii="Calibri" w:hAnsi="Calibri" w:eastAsia="Calibri" w:cs="Calibri"/>
+                <w:rFonts w:ascii="Calibri" w:eastAsia="Calibri" w:hAnsi="Calibri" w:cs="Calibri"/>
               </w:rPr>
               <w:t>【</w:t>
             </w:r>
@@ -579,12 +579,12 @@
           <w:p>
             <w:pPr>
               <w:rPr>
-                <w:rFonts w:ascii="Calibri" w:hAnsi="Calibri" w:eastAsia="Calibri" w:cs="Calibri"/>
+                <w:rFonts w:ascii="Calibri" w:eastAsia="Calibri" w:hAnsi="Calibri" w:cs="Calibri"/>
               </w:rPr>
             </w:pPr>
             <w:r>
               <w:rPr>
-                <w:rFonts w:ascii="Calibri" w:hAnsi="Calibri" w:eastAsia="Calibri" w:cs="Calibri"/>
+                <w:rFonts w:ascii="Calibri" w:eastAsia="Calibri" w:hAnsi="Calibri" w:cs="Calibri"/>
               </w:rPr>
               <w:t>2022年9月22日</w:t>
             </w:r>
@@ -602,12 +602,12 @@
           <w:p>
             <w:pPr>
               <w:rPr>
-                <w:rFonts w:ascii="Calibri" w:hAnsi="Calibri" w:eastAsia="Calibri" w:cs="Calibri"/>
+                <w:rFonts w:ascii="Calibri" w:eastAsia="Calibri" w:hAnsi="Calibri" w:cs="Calibri"/>
               </w:rPr>
             </w:pPr>
             <w:r>
               <w:rPr>
-                <w:rFonts w:ascii="Calibri" w:hAnsi="Calibri" w:eastAsia="Calibri" w:cs="Calibri"/>
+                <w:rFonts w:ascii="Calibri" w:eastAsia="Calibri" w:hAnsi="Calibri" w:cs="Calibri"/>
               </w:rPr>
               <w:t>【テスト仕様書】</w:t>
             </w:r>
@@ -620,12 +620,12 @@
           <w:p>
             <w:pPr>
               <w:rPr>
-                <w:rFonts w:ascii="Calibri" w:hAnsi="Calibri" w:eastAsia="Calibri" w:cs="Calibri"/>
+                <w:rFonts w:ascii="Calibri" w:eastAsia="Calibri" w:hAnsi="Calibri" w:cs="Calibri"/>
               </w:rPr>
             </w:pPr>
             <w:r>
               <w:rPr>
-                <w:rFonts w:ascii="Calibri" w:hAnsi="Calibri" w:eastAsia="Calibri" w:cs="Calibri"/>
+                <w:rFonts w:ascii="Calibri" w:eastAsia="Calibri" w:hAnsi="Calibri" w:cs="Calibri"/>
               </w:rPr>
               <w:t>2022年9月22日</w:t>
             </w:r>
@@ -637,7 +637,7 @@
       <w:pPr>
         <w:spacing w:after="0"/>
         <w:rPr>
-          <w:rFonts w:ascii="Calibri" w:hAnsi="Calibri" w:eastAsia="Calibri" w:cs="Calibri"/>
+          <w:rFonts w:ascii="Calibri" w:eastAsia="Calibri" w:hAnsi="Calibri" w:cs="Calibri"/>
           <w:color w:val="000000" w:themeColor="text1"/>
         </w:rPr>
       </w:pPr>
@@ -821,12 +821,12 @@
           <w:p>
             <w:pPr>
               <w:rPr>
-                <w:rFonts w:ascii="Calibri" w:hAnsi="Calibri" w:eastAsia="Calibri" w:cs="Calibri"/>
+                <w:rFonts w:ascii="Calibri" w:eastAsia="Calibri" w:hAnsi="Calibri" w:cs="Calibri"/>
               </w:rPr>
             </w:pPr>
             <w:r>
               <w:rPr>
-                <w:rFonts w:ascii="Calibri" w:hAnsi="Calibri" w:eastAsia="Calibri" w:cs="Calibri"/>
+                <w:rFonts w:ascii="Calibri" w:eastAsia="Calibri" w:hAnsi="Calibri" w:cs="Calibri"/>
               </w:rPr>
               <w:t>1</w:t>
             </w:r>
@@ -849,12 +849,12 @@
           <w:p>
             <w:pPr>
               <w:rPr>
-                <w:rFonts w:ascii="Calibri" w:hAnsi="Calibri" w:eastAsia="Calibri" w:cs="Calibri"/>
+                <w:rFonts w:ascii="Calibri" w:eastAsia="Calibri" w:hAnsi="Calibri" w:cs="Calibri"/>
               </w:rPr>
             </w:pPr>
             <w:r>
               <w:rPr>
-                <w:rFonts w:ascii="Calibri" w:hAnsi="Calibri" w:eastAsia="Calibri" w:cs="Calibri"/>
+                <w:rFonts w:ascii="Calibri" w:eastAsia="Calibri" w:hAnsi="Calibri" w:cs="Calibri"/>
               </w:rPr>
               <w:t>O</w:t>
             </w:r>
@@ -867,7 +867,7 @@
           <w:p>
             <w:pPr>
               <w:rPr>
-                <w:rFonts w:ascii="Calibri" w:hAnsi="Calibri" w:eastAsia="Calibri" w:cs="Calibri"/>
+                <w:rFonts w:ascii="Calibri" w:eastAsia="Calibri" w:hAnsi="Calibri" w:cs="Calibri"/>
               </w:rPr>
             </w:pPr>
           </w:p>
@@ -882,7 +882,7 @@
             </w:r>
             <w:r>
               <w:rPr>
-                <w:rFonts w:ascii="Calibri" w:hAnsi="Calibri" w:eastAsia="Calibri" w:cs="Calibri"/>
+                <w:rFonts w:ascii="Calibri" w:eastAsia="Calibri" w:hAnsi="Calibri" w:cs="Calibri"/>
               </w:rPr>
               <w:t>（10,50,100,500)</w:t>
             </w:r>
@@ -891,7 +891,7 @@
             </w:r>
             <w:r>
               <w:rPr>
-                <w:rFonts w:ascii="Calibri" w:hAnsi="Calibri" w:eastAsia="Calibri" w:cs="Calibri"/>
+                <w:rFonts w:ascii="Calibri" w:eastAsia="Calibri" w:hAnsi="Calibri" w:cs="Calibri"/>
               </w:rPr>
               <w:t>(1000)</w:t>
             </w:r>
@@ -912,12 +912,12 @@
           <w:p>
             <w:pPr>
               <w:rPr>
-                <w:rFonts w:ascii="Calibri" w:hAnsi="Calibri" w:eastAsia="Calibri" w:cs="Calibri"/>
+                <w:rFonts w:ascii="Calibri" w:eastAsia="Calibri" w:hAnsi="Calibri" w:cs="Calibri"/>
               </w:rPr>
             </w:pPr>
             <w:r>
               <w:rPr>
-                <w:rFonts w:ascii="Calibri" w:hAnsi="Calibri" w:eastAsia="Calibri" w:cs="Calibri"/>
+                <w:rFonts w:ascii="Calibri" w:eastAsia="Calibri" w:hAnsi="Calibri" w:cs="Calibri"/>
               </w:rPr>
               <w:t>2</w:t>
             </w:r>
@@ -940,7 +940,7 @@
           <w:p>
             <w:pPr>
               <w:rPr>
-                <w:rFonts w:ascii="Calibri" w:hAnsi="Calibri" w:eastAsia="Calibri" w:cs="Calibri"/>
+                <w:rFonts w:ascii="Calibri" w:eastAsia="Calibri" w:hAnsi="Calibri" w:cs="Calibri"/>
               </w:rPr>
             </w:pPr>
           </w:p>
@@ -952,12 +952,12 @@
           <w:p>
             <w:pPr>
               <w:rPr>
-                <w:rFonts w:ascii="Calibri" w:hAnsi="Calibri" w:eastAsia="Calibri" w:cs="Calibri"/>
+                <w:rFonts w:ascii="Calibri" w:eastAsia="Calibri" w:hAnsi="Calibri" w:cs="Calibri"/>
               </w:rPr>
             </w:pPr>
             <w:r>
               <w:rPr>
-                <w:rFonts w:ascii="Calibri" w:hAnsi="Calibri" w:eastAsia="Calibri" w:cs="Calibri"/>
+                <w:rFonts w:ascii="Calibri" w:eastAsia="Calibri" w:hAnsi="Calibri" w:cs="Calibri"/>
               </w:rPr>
               <w:t>O</w:t>
             </w:r>
@@ -970,7 +970,7 @@
           <w:p>
             <w:pPr>
               <w:rPr>
-                <w:rFonts w:ascii="Calibri" w:hAnsi="Calibri" w:eastAsia="Calibri" w:cs="Calibri"/>
+                <w:rFonts w:ascii="Calibri" w:eastAsia="Calibri" w:hAnsi="Calibri" w:cs="Calibri"/>
               </w:rPr>
             </w:pPr>
             <w:r>
@@ -996,7 +996,7 @@
             </w:r>
             <w:r>
               <w:rPr>
-                <w:rFonts w:ascii="Calibri" w:hAnsi="Calibri" w:eastAsia="Calibri" w:cs="Calibri"/>
+                <w:rFonts w:ascii="Calibri" w:eastAsia="Calibri" w:hAnsi="Calibri" w:cs="Calibri"/>
               </w:rPr>
               <w:t>。</w:t>
             </w:r>
@@ -1011,12 +1011,12 @@
           <w:p>
             <w:pPr>
               <w:rPr>
-                <w:rFonts w:ascii="Calibri" w:hAnsi="Calibri" w:eastAsia="Calibri" w:cs="Calibri"/>
+                <w:rFonts w:ascii="Calibri" w:eastAsia="Calibri" w:hAnsi="Calibri" w:cs="Calibri"/>
               </w:rPr>
             </w:pPr>
             <w:r>
               <w:rPr>
-                <w:rFonts w:ascii="Calibri" w:hAnsi="Calibri" w:eastAsia="Calibri" w:cs="Calibri"/>
+                <w:rFonts w:ascii="Calibri" w:eastAsia="Calibri" w:hAnsi="Calibri" w:cs="Calibri"/>
               </w:rPr>
               <w:t>3</w:t>
             </w:r>
@@ -1039,12 +1039,12 @@
           <w:p>
             <w:pPr>
               <w:rPr>
-                <w:rFonts w:ascii="Calibri" w:hAnsi="Calibri" w:eastAsia="Calibri" w:cs="Calibri"/>
+                <w:rFonts w:ascii="Calibri" w:eastAsia="Calibri" w:hAnsi="Calibri" w:cs="Calibri"/>
               </w:rPr>
             </w:pPr>
             <w:r>
               <w:rPr>
-                <w:rFonts w:ascii="Calibri" w:hAnsi="Calibri" w:eastAsia="Calibri" w:cs="Calibri"/>
+                <w:rFonts w:ascii="Calibri" w:eastAsia="Calibri" w:hAnsi="Calibri" w:cs="Calibri"/>
               </w:rPr>
               <w:t>O</w:t>
             </w:r>
@@ -1057,12 +1057,12 @@
           <w:p>
             <w:pPr>
               <w:rPr>
-                <w:rFonts w:ascii="Calibri" w:hAnsi="Calibri" w:eastAsia="Calibri" w:cs="Calibri"/>
+                <w:rFonts w:ascii="Calibri" w:eastAsia="Calibri" w:hAnsi="Calibri" w:cs="Calibri"/>
               </w:rPr>
             </w:pPr>
             <w:r>
               <w:rPr>
-                <w:rFonts w:ascii="Calibri" w:hAnsi="Calibri" w:eastAsia="Calibri" w:cs="Calibri"/>
+                <w:rFonts w:ascii="Calibri" w:eastAsia="Calibri" w:hAnsi="Calibri" w:cs="Calibri"/>
               </w:rPr>
               <w:t>O</w:t>
             </w:r>
@@ -1070,7 +1070,7 @@
           <w:p>
             <w:pPr>
               <w:rPr>
-                <w:rFonts w:ascii="Calibri" w:hAnsi="Calibri" w:eastAsia="Calibri" w:cs="Calibri"/>
+                <w:rFonts w:ascii="Calibri" w:eastAsia="Calibri" w:hAnsi="Calibri" w:cs="Calibri"/>
               </w:rPr>
             </w:pPr>
           </w:p>
@@ -1112,12 +1112,12 @@
           <w:p>
             <w:pPr>
               <w:rPr>
-                <w:rFonts w:ascii="Calibri" w:hAnsi="Calibri" w:eastAsia="Calibri" w:cs="Calibri"/>
+                <w:rFonts w:ascii="Calibri" w:eastAsia="Calibri" w:hAnsi="Calibri" w:cs="Calibri"/>
               </w:rPr>
             </w:pPr>
             <w:r>
               <w:rPr>
-                <w:rFonts w:ascii="Calibri" w:hAnsi="Calibri" w:eastAsia="Calibri" w:cs="Calibri"/>
+                <w:rFonts w:ascii="Calibri" w:eastAsia="Calibri" w:hAnsi="Calibri" w:cs="Calibri"/>
               </w:rPr>
               <w:t>4</w:t>
             </w:r>
@@ -1140,7 +1140,7 @@
           <w:p>
             <w:pPr>
               <w:rPr>
-                <w:rFonts w:ascii="Calibri" w:hAnsi="Calibri" w:eastAsia="Calibri" w:cs="Calibri"/>
+                <w:rFonts w:ascii="Calibri" w:eastAsia="Calibri" w:hAnsi="Calibri" w:cs="Calibri"/>
               </w:rPr>
             </w:pPr>
           </w:p>
@@ -1152,12 +1152,12 @@
           <w:p>
             <w:pPr>
               <w:rPr>
-                <w:rFonts w:ascii="Calibri" w:hAnsi="Calibri" w:eastAsia="Calibri" w:cs="Calibri"/>
+                <w:rFonts w:ascii="Calibri" w:eastAsia="Calibri" w:hAnsi="Calibri" w:cs="Calibri"/>
               </w:rPr>
             </w:pPr>
             <w:r>
               <w:rPr>
-                <w:rFonts w:ascii="Calibri" w:hAnsi="Calibri" w:eastAsia="Calibri" w:cs="Calibri"/>
+                <w:rFonts w:ascii="Calibri" w:eastAsia="Calibri" w:hAnsi="Calibri" w:cs="Calibri"/>
               </w:rPr>
               <w:t>O</w:t>
             </w:r>
@@ -1188,12 +1188,12 @@
           <w:p>
             <w:pPr>
               <w:rPr>
-                <w:rFonts w:ascii="Calibri" w:hAnsi="Calibri" w:eastAsia="Calibri" w:cs="Calibri"/>
+                <w:rFonts w:ascii="Calibri" w:eastAsia="Calibri" w:hAnsi="Calibri" w:cs="Calibri"/>
               </w:rPr>
             </w:pPr>
             <w:r>
               <w:rPr>
-                <w:rFonts w:ascii="Calibri" w:hAnsi="Calibri" w:eastAsia="Calibri" w:cs="Calibri"/>
+                <w:rFonts w:ascii="Calibri" w:eastAsia="Calibri" w:hAnsi="Calibri" w:cs="Calibri"/>
               </w:rPr>
               <w:t>5</w:t>
             </w:r>
@@ -1216,7 +1216,7 @@
           <w:p>
             <w:pPr>
               <w:rPr>
-                <w:rFonts w:ascii="Calibri" w:hAnsi="Calibri" w:eastAsia="Calibri" w:cs="Calibri"/>
+                <w:rFonts w:ascii="Calibri" w:eastAsia="Calibri" w:hAnsi="Calibri" w:cs="Calibri"/>
               </w:rPr>
             </w:pPr>
           </w:p>
@@ -1228,12 +1228,12 @@
           <w:p>
             <w:pPr>
               <w:rPr>
-                <w:rFonts w:ascii="Calibri" w:hAnsi="Calibri" w:eastAsia="Calibri" w:cs="Calibri"/>
+                <w:rFonts w:ascii="Calibri" w:eastAsia="Calibri" w:hAnsi="Calibri" w:cs="Calibri"/>
               </w:rPr>
             </w:pPr>
             <w:r>
               <w:rPr>
-                <w:rFonts w:ascii="Calibri" w:hAnsi="Calibri" w:eastAsia="Calibri" w:cs="Calibri"/>
+                <w:rFonts w:ascii="Calibri" w:eastAsia="Calibri" w:hAnsi="Calibri" w:cs="Calibri"/>
               </w:rPr>
               <w:t>O</w:t>
             </w:r>
@@ -1264,12 +1264,12 @@
           <w:p>
             <w:pPr>
               <w:rPr>
-                <w:rFonts w:ascii="Calibri" w:hAnsi="Calibri" w:eastAsia="Calibri" w:cs="Calibri"/>
+                <w:rFonts w:ascii="Calibri" w:eastAsia="Calibri" w:hAnsi="Calibri" w:cs="Calibri"/>
               </w:rPr>
             </w:pPr>
             <w:r>
               <w:rPr>
-                <w:rFonts w:hint="eastAsia" w:cs="Calibri" w:asciiTheme="minorEastAsia" w:hAnsiTheme="minorEastAsia"/>
+                <w:rFonts w:asciiTheme="minorEastAsia" w:hAnsiTheme="minorEastAsia" w:cs="Calibri" w:hint="eastAsia"/>
               </w:rPr>
               <w:t>6</w:t>
             </w:r>
@@ -1292,7 +1292,7 @@
           <w:p>
             <w:pPr>
               <w:rPr>
-                <w:rFonts w:ascii="Calibri" w:hAnsi="Calibri" w:eastAsia="Calibri" w:cs="Calibri"/>
+                <w:rFonts w:ascii="Calibri" w:eastAsia="Calibri" w:hAnsi="Calibri" w:cs="Calibri"/>
               </w:rPr>
             </w:pPr>
           </w:p>
@@ -1304,12 +1304,12 @@
           <w:p>
             <w:pPr>
               <w:rPr>
-                <w:rFonts w:ascii="Calibri" w:hAnsi="Calibri" w:eastAsia="Calibri" w:cs="Calibri"/>
+                <w:rFonts w:ascii="Calibri" w:eastAsia="Calibri" w:hAnsi="Calibri" w:cs="Calibri"/>
               </w:rPr>
             </w:pPr>
             <w:r>
               <w:rPr>
-                <w:rFonts w:ascii="Calibri" w:hAnsi="Calibri" w:eastAsia="Calibri" w:cs="Calibri"/>
+                <w:rFonts w:ascii="Calibri" w:eastAsia="Calibri" w:hAnsi="Calibri" w:cs="Calibri"/>
               </w:rPr>
               <w:t>O</w:t>
             </w:r>
@@ -1317,7 +1317,7 @@
           <w:p>
             <w:pPr>
               <w:rPr>
-                <w:rFonts w:ascii="Calibri" w:hAnsi="Calibri" w:eastAsia="Calibri" w:cs="Calibri"/>
+                <w:rFonts w:ascii="Calibri" w:eastAsia="Calibri" w:hAnsi="Calibri" w:cs="Calibri"/>
               </w:rPr>
             </w:pPr>
           </w:p>
@@ -1347,12 +1347,12 @@
           <w:p>
             <w:pPr>
               <w:rPr>
-                <w:rFonts w:ascii="Calibri" w:hAnsi="Calibri" w:eastAsia="Calibri" w:cs="Calibri"/>
+                <w:rFonts w:ascii="Calibri" w:eastAsia="Calibri" w:hAnsi="Calibri" w:cs="Calibri"/>
               </w:rPr>
             </w:pPr>
             <w:r>
               <w:rPr>
-                <w:rFonts w:hint="eastAsia" w:cs="Calibri" w:asciiTheme="minorEastAsia" w:hAnsiTheme="minorEastAsia"/>
+                <w:rFonts w:asciiTheme="minorEastAsia" w:hAnsiTheme="minorEastAsia" w:cs="Calibri" w:hint="eastAsia"/>
               </w:rPr>
               <w:t>7</w:t>
             </w:r>
@@ -1375,7 +1375,7 @@
           <w:p>
             <w:pPr>
               <w:rPr>
-                <w:rFonts w:ascii="Calibri" w:hAnsi="Calibri" w:eastAsia="Calibri" w:cs="Calibri"/>
+                <w:rFonts w:ascii="Calibri" w:eastAsia="Calibri" w:hAnsi="Calibri" w:cs="Calibri"/>
               </w:rPr>
             </w:pPr>
           </w:p>
@@ -1387,12 +1387,12 @@
           <w:p>
             <w:pPr>
               <w:rPr>
-                <w:rFonts w:ascii="Calibri" w:hAnsi="Calibri" w:eastAsia="Calibri" w:cs="Calibri"/>
+                <w:rFonts w:ascii="Calibri" w:eastAsia="Calibri" w:hAnsi="Calibri" w:cs="Calibri"/>
               </w:rPr>
             </w:pPr>
             <w:r>
               <w:rPr>
-                <w:rFonts w:ascii="Calibri" w:hAnsi="Calibri" w:eastAsia="Calibri" w:cs="Calibri"/>
+                <w:rFonts w:ascii="Calibri" w:eastAsia="Calibri" w:hAnsi="Calibri" w:cs="Calibri"/>
               </w:rPr>
               <w:t>O</w:t>
             </w:r>
@@ -1687,39 +1687,12 @@
     <w:p>
       <w:pPr>
         <w:spacing w:after="0"/>
+      </w:pPr>
+      <w:r>
         <w:rPr>
           <w:rFonts w:hint="eastAsia"/>
         </w:rPr>
-      </w:pPr>
-      <w:r>
-        <w:rPr>
-          <w:rFonts w:hint="eastAsia"/>
-        </w:rPr>
-        <w:t>データベース</w:t>
-      </w:r>
-      <w:r>
-        <w:rPr>
-          <w:rFonts w:hint="eastAsia"/>
-        </w:rPr>
-        <w:t>から</w:t>
-      </w:r>
-      <w:r>
-        <w:rPr>
-          <w:rFonts w:hint="eastAsia"/>
-        </w:rPr>
-        <w:t>データ</w:t>
-      </w:r>
-      <w:r>
-        <w:rPr>
-          <w:rFonts w:hint="eastAsia"/>
-        </w:rPr>
-        <w:t>を取り出し、用意した変数に代入する</w:t>
-      </w:r>
-      <w:r>
-        <w:rPr>
-          <w:rFonts w:hint="eastAsia"/>
-        </w:rPr>
-        <w:t>。</w:t>
+        <w:t>データベースからデータを取り出し、用意した変数に代入する。</w:t>
       </w:r>
     </w:p>
     <w:p>
@@ -1732,27 +1705,182 @@
         <w:spacing w:after="0"/>
         <w:ind w:leftChars="0"/>
         <w:rPr>
+          <w:b/>
+          <w:bCs/>
+        </w:rPr>
+      </w:pPr>
+      <w:r>
+        <w:rPr>
+          <w:b/>
+          <w:bCs/>
+        </w:rPr>
+        <w:t>入金</w:t>
+      </w:r>
+      <w:r>
+        <w:rPr>
+          <w:b/>
+          <w:bCs/>
+        </w:rPr>
+        <w:t xml:space="preserve"> </w:t>
+      </w:r>
+      <w:r>
+        <w:rPr>
+          <w:b/>
+          <w:bCs/>
+        </w:rPr>
+        <w:t>：</w:t>
+      </w:r>
+    </w:p>
+    <w:p>
+      <w:pPr>
+        <w:spacing w:after="0"/>
+      </w:pPr>
+      <w:r>
+        <w:t>S</w:t>
+      </w:r>
+      <w:r>
+        <w:t>canner</w:t>
+      </w:r>
+      <w:r>
+        <w:t>クラス</w:t>
+      </w:r>
+      <w:r>
+        <w:rPr>
           <w:rFonts w:hint="eastAsia"/>
-          <w:b/>
-          <w:bCs/>
-        </w:rPr>
-      </w:pPr>
-      <w:r>
-        <w:rPr>
-          <w:b/>
-          <w:bCs/>
-        </w:rPr>
-        <w:t>入金</w:t>
-      </w:r>
-      <w:r>
-        <w:rPr>
-          <w:b/>
-          <w:bCs/>
-        </w:rPr>
+        </w:rPr>
+        <w:t>を</w:t>
+      </w:r>
+      <w:r>
+        <w:t>使って、投入</w:t>
+      </w:r>
+      <w:r>
+        <w:t>金額を入力させる。入力した</w:t>
+      </w:r>
+      <w:r>
+        <w:t>金額</w:t>
+      </w:r>
+      <w:r>
+        <w:t>は</w:t>
+      </w:r>
+      <w:r>
+        <w:t>1,5,2000,5000,10000</w:t>
+      </w:r>
+      <w:r>
+        <w:t>であれば、再入力させる。</w:t>
+      </w:r>
+      <w:r>
+        <w:rPr>
+          <w:rFonts w:hint="eastAsia"/>
+        </w:rPr>
+        <w:t>使用可能通貨の場合、</w:t>
+      </w:r>
+      <w:r>
+        <w:t>入力した</w:t>
+      </w:r>
+      <w:r>
+        <w:t>金額</w:t>
+      </w:r>
+      <w:r>
+        <w:t>を</w:t>
+      </w:r>
+      <w:r>
+        <w:t>足し合わせ</w:t>
+      </w:r>
+      <w:r>
+        <w:t>る</w:t>
+      </w:r>
+      <w:r>
+        <w:rPr>
+          <w:rFonts w:hint="eastAsia"/>
+        </w:rPr>
+        <w:t>（</w:t>
+      </w:r>
+      <w:r>
+        <w:rPr>
+          <w:rFonts w:hint="eastAsia"/>
+        </w:rPr>
+        <w:t>gokei</w:t>
+      </w:r>
+      <w:r>
         <w:t xml:space="preserve"> </w:t>
       </w:r>
       <w:r>
         <w:rPr>
+          <w:rFonts w:hint="eastAsia"/>
+        </w:rPr>
+        <w:t>=</w:t>
+      </w:r>
+      <w:r>
+        <w:t xml:space="preserve"> </w:t>
+      </w:r>
+      <w:r>
+        <w:rPr>
+          <w:rFonts w:hint="eastAsia"/>
+        </w:rPr>
+        <w:t>gokei</w:t>
+      </w:r>
+      <w:r>
+        <w:t xml:space="preserve">  </w:t>
+      </w:r>
+      <w:r>
+        <w:rPr>
+          <w:rFonts w:hint="eastAsia"/>
+        </w:rPr>
+        <w:t>+</w:t>
+      </w:r>
+      <w:r>
+        <w:t xml:space="preserve"> </w:t>
+      </w:r>
+      <w:r>
+        <w:rPr>
+          <w:rFonts w:hint="eastAsia"/>
+        </w:rPr>
+        <w:t>nyukin</w:t>
+      </w:r>
+      <w:r>
+        <w:t xml:space="preserve"> ; count1 = count1 + 1</w:t>
+      </w:r>
+      <w:r>
+        <w:rPr>
+          <w:rFonts w:hint="eastAsia"/>
+        </w:rPr>
+        <w:t>）</w:t>
+      </w:r>
+      <w:r>
+        <w:t>。</w:t>
+      </w:r>
+    </w:p>
+    <w:p>
+      <w:pPr>
+        <w:spacing w:after="0"/>
+        <w:rPr>
+          <w:b/>
+          <w:bCs/>
+        </w:rPr>
+      </w:pPr>
+      <w:r>
+        <w:rPr>
+          <w:b/>
+          <w:bCs/>
+        </w:rPr>
+        <w:t>２</w:t>
+      </w:r>
+      <w:r>
+        <w:rPr>
+          <w:b/>
+          <w:bCs/>
+        </w:rPr>
+        <w:t>.</w:t>
+      </w:r>
+      <w:r>
+        <w:rPr>
+          <w:b/>
+          <w:bCs/>
+        </w:rPr>
+        <w:t>返却</w:t>
+      </w:r>
+      <w:r>
+        <w:rPr>
           <w:b/>
           <w:bCs/>
         </w:rPr>
@@ -1763,125 +1891,561 @@
       <w:pPr>
         <w:spacing w:after="0"/>
         <w:rPr>
+          <w:bCs/>
+        </w:rPr>
+      </w:pPr>
+      <w:r>
+        <w:rPr>
           <w:rFonts w:hint="eastAsia"/>
-        </w:rPr>
-      </w:pPr>
-      <w:r>
-        <w:t>S</w:t>
-      </w:r>
-      <w:r>
-        <w:t>canner</w:t>
-      </w:r>
-      <w:r>
-        <w:t>クラス</w:t>
+          <w:bCs/>
+        </w:rPr>
+        <w:t>返却</w:t>
       </w:r>
       <w:r>
         <w:rPr>
           <w:rFonts w:hint="eastAsia"/>
+          <w:bCs/>
+        </w:rPr>
+        <w:t>を選ぶ</w:t>
+      </w:r>
+      <w:r>
+        <w:rPr>
+          <w:rFonts w:hint="eastAsia"/>
+          <w:bCs/>
+        </w:rPr>
+        <w:t>場合は</w:t>
+      </w:r>
+      <w:r>
+        <w:rPr>
+          <w:rFonts w:hint="eastAsia"/>
+          <w:bCs/>
+        </w:rPr>
+        <w:t>お金</w:t>
+      </w:r>
+      <w:r>
+        <w:rPr>
+          <w:rFonts w:hint="eastAsia"/>
+          <w:bCs/>
         </w:rPr>
         <w:t>を</w:t>
       </w:r>
       <w:r>
-        <w:t>使って、投入</w:t>
-      </w:r>
-      <w:r>
-        <w:t>金額を入力させる。入力した</w:t>
+        <w:rPr>
+          <w:rFonts w:hint="eastAsia"/>
+          <w:bCs/>
+        </w:rPr>
+        <w:t>全て返す</w:t>
+      </w:r>
+      <w:r>
+        <w:rPr>
+          <w:rFonts w:hint="eastAsia"/>
+          <w:bCs/>
+        </w:rPr>
+        <w:t>（</w:t>
+      </w:r>
+      <w:r>
+        <w:rPr>
+          <w:rFonts w:hint="eastAsia"/>
+          <w:bCs/>
+        </w:rPr>
+        <w:t>gokei = 0</w:t>
+      </w:r>
+      <w:r>
+        <w:rPr>
+          <w:rFonts w:hint="eastAsia"/>
+          <w:bCs/>
+        </w:rPr>
+        <w:t>）</w:t>
+      </w:r>
+      <w:r>
+        <w:rPr>
+          <w:rFonts w:hint="eastAsia"/>
+          <w:bCs/>
+        </w:rPr>
+        <w:t>。</w:t>
+      </w:r>
+    </w:p>
+    <w:p>
+      <w:pPr>
+        <w:spacing w:after="0"/>
+      </w:pPr>
+      <w:r>
+        <w:t>投入</w:t>
+      </w:r>
+      <w:r>
+        <w:rPr>
+          <w:rFonts w:hint="eastAsia"/>
+        </w:rPr>
+        <w:t>不可の返却の場合、投入</w:t>
       </w:r>
       <w:r>
         <w:t>金額</w:t>
       </w:r>
       <w:r>
-        <w:t>は</w:t>
-      </w:r>
-      <w:r>
-        <w:t>1,5,2000,5000,10000</w:t>
-      </w:r>
-      <w:r>
-        <w:t>であれば、再入力させる。</w:t>
-      </w:r>
-      <w:r>
         <w:rPr>
           <w:rFonts w:hint="eastAsia"/>
         </w:rPr>
-        <w:t>使用可能通貨の場合、</w:t>
-      </w:r>
-      <w:r>
-        <w:t>入力した</w:t>
+        <w:t>を足し合わせない。</w:t>
+      </w:r>
+    </w:p>
+    <w:p>
+      <w:pPr>
+        <w:spacing w:after="0"/>
+      </w:pPr>
+      <w:r>
+        <w:rPr>
+          <w:rFonts w:hint="eastAsia"/>
+        </w:rPr>
+        <w:t>投入金額</w:t>
+      </w:r>
+      <w:r>
+        <w:rPr>
+          <w:rFonts w:hint="eastAsia"/>
+        </w:rPr>
+        <w:t>199</w:t>
+      </w:r>
+      <w:r>
+        <w:t>0</w:t>
+      </w:r>
+      <w:r>
+        <w:rPr>
+          <w:rFonts w:hint="eastAsia"/>
+        </w:rPr>
+        <w:t>円以上の場合は最後に投入した通貨を</w:t>
+      </w:r>
+      <w:r>
+        <w:rPr>
+          <w:rFonts w:hint="eastAsia"/>
+        </w:rPr>
+        <w:t>返却</w:t>
+      </w:r>
+      <w:r>
+        <w:rPr>
+          <w:rFonts w:hint="eastAsia"/>
+        </w:rPr>
+        <w:t>(gokei</w:t>
+      </w:r>
+      <w:r>
+        <w:t xml:space="preserve"> </w:t>
+      </w:r>
+      <w:r>
+        <w:rPr>
+          <w:rFonts w:hint="eastAsia"/>
+        </w:rPr>
+        <w:t>=</w:t>
+      </w:r>
+      <w:r>
+        <w:t xml:space="preserve"> </w:t>
+      </w:r>
+      <w:r>
+        <w:rPr>
+          <w:rFonts w:hint="eastAsia"/>
+        </w:rPr>
+        <w:t>gokei</w:t>
+      </w:r>
+      <w:r>
+        <w:t xml:space="preserve"> </w:t>
+      </w:r>
+      <w:r>
+        <w:rPr>
+          <w:rFonts w:hint="eastAsia"/>
+        </w:rPr>
+        <w:t>-nyukin</w:t>
+      </w:r>
+      <w:r>
+        <w:t xml:space="preserve"> ; </w:t>
+      </w:r>
+      <w:r>
+        <w:rPr>
+          <w:rFonts w:hint="eastAsia"/>
+        </w:rPr>
+        <w:t xml:space="preserve">count1 = </w:t>
+      </w:r>
+      <w:r>
+        <w:t>count1-1)</w:t>
+      </w:r>
+      <w:r>
+        <w:rPr>
+          <w:rFonts w:hint="eastAsia"/>
+        </w:rPr>
+        <w:t>。</w:t>
+      </w:r>
+    </w:p>
+    <w:p>
+      <w:pPr>
+        <w:spacing w:after="0"/>
+        <w:rPr>
+          <w:b/>
+          <w:bCs/>
+        </w:rPr>
+      </w:pPr>
+      <w:r>
+        <w:rPr>
+          <w:b/>
+          <w:bCs/>
+        </w:rPr>
+        <w:t>３</w:t>
+      </w:r>
+      <w:r>
+        <w:rPr>
+          <w:b/>
+          <w:bCs/>
+        </w:rPr>
+        <w:t>.</w:t>
+      </w:r>
+      <w:r>
+        <w:rPr>
+          <w:b/>
+          <w:bCs/>
+        </w:rPr>
+        <w:t>商品購入</w:t>
+      </w:r>
+      <w:r>
+        <w:rPr>
+          <w:b/>
+          <w:bCs/>
+        </w:rPr>
+        <w:t>：</w:t>
+      </w:r>
+    </w:p>
+    <w:p>
+      <w:pPr>
+        <w:spacing w:after="0"/>
+      </w:pPr>
+      <w:r>
+        <w:t>商</w:t>
+      </w:r>
+      <w:r>
+        <w:t>品メ</w:t>
+      </w:r>
+      <w:r>
+        <w:t>ニュ</w:t>
+      </w:r>
+      <w:r>
+        <w:t>ーから</w:t>
+      </w:r>
+      <w:r>
+        <w:t>商品</w:t>
+      </w:r>
+      <w:r>
+        <w:rPr>
+          <w:rFonts w:hint="eastAsia"/>
+        </w:rPr>
+        <w:t>コード</w:t>
+      </w:r>
+      <w:r>
+        <w:t>を選ぶ。</w:t>
+      </w:r>
+      <w:r>
+        <w:t>売り切れた商品</w:t>
+      </w:r>
+      <w:r>
+        <w:rPr>
+          <w:rFonts w:hint="eastAsia"/>
+        </w:rPr>
+        <w:t>（</w:t>
+      </w:r>
+      <w:r>
+        <w:rPr>
+          <w:rFonts w:hint="eastAsia"/>
+        </w:rPr>
+        <w:t>zaiko = 0</w:t>
+      </w:r>
+      <w:r>
+        <w:rPr>
+          <w:rFonts w:hint="eastAsia"/>
+        </w:rPr>
+        <w:t>）を</w:t>
+      </w:r>
+      <w:r>
+        <w:t>選</w:t>
+      </w:r>
+      <w:r>
+        <w:rPr>
+          <w:rFonts w:hint="eastAsia"/>
+        </w:rPr>
+        <w:t>ぶと入力させる。</w:t>
+      </w:r>
+      <w:r>
+        <w:t>。</w:t>
+      </w:r>
+    </w:p>
+    <w:p>
+      <w:pPr>
+        <w:spacing w:after="0"/>
+      </w:pPr>
+      <w:r>
+        <w:rPr>
+          <w:rFonts w:hint="eastAsia"/>
+        </w:rPr>
+        <w:t>合計</w:t>
       </w:r>
       <w:r>
         <w:t>金額</w:t>
       </w:r>
       <w:r>
-        <w:t>を</w:t>
-      </w:r>
-      <w:r>
-        <w:t>足し合わせ</w:t>
-      </w:r>
-      <w:r>
-        <w:t>る</w:t>
+        <w:t>と商品の値段を比較する。</w:t>
+      </w:r>
+    </w:p>
+    <w:p>
+      <w:pPr>
+        <w:spacing w:after="0"/>
+      </w:pPr>
+      <w:r>
+        <w:t>・</w:t>
+      </w:r>
+      <w:r>
+        <w:t>I</w:t>
+      </w:r>
+      <w:r>
+        <w:t>f</w:t>
+      </w:r>
+      <w:r>
+        <w:t xml:space="preserve">  gokei</w:t>
+      </w:r>
+      <w:r>
+        <w:t xml:space="preserve">　</w:t>
+      </w:r>
+      <w:r>
+        <w:t>&lt;</w:t>
+      </w:r>
+      <w:r>
+        <w:t xml:space="preserve">　</w:t>
+      </w:r>
+      <w:r>
+        <w:t>nedan</w:t>
+      </w:r>
+      <w:r>
+        <w:t xml:space="preserve">　</w:t>
+      </w:r>
+      <w:r>
+        <w:t xml:space="preserve"> </w:t>
+      </w:r>
+      <w:r>
+        <w:t>：購入できな</w:t>
+      </w:r>
+      <w:r>
+        <w:t>くて</w:t>
+      </w:r>
+      <w:r>
+        <w:t>、</w:t>
+      </w:r>
+      <w:r>
+        <w:t>商品を再</w:t>
+      </w:r>
+      <w:r>
+        <w:t>選択</w:t>
+      </w:r>
+      <w:r>
+        <w:t>か再入金かを選ぶ。</w:t>
+      </w:r>
+    </w:p>
+    <w:p>
+      <w:pPr>
+        <w:spacing w:after="0"/>
+      </w:pPr>
+      <w:r>
+        <w:t>・</w:t>
+      </w:r>
+      <w:r>
+        <w:t>I</w:t>
+      </w:r>
+      <w:r>
+        <w:t>f</w:t>
+      </w:r>
+      <w:r>
+        <w:t xml:space="preserve"> </w:t>
       </w:r>
       <w:r>
         <w:rPr>
           <w:rFonts w:hint="eastAsia"/>
         </w:rPr>
+        <w:t xml:space="preserve"> </w:t>
+      </w:r>
+      <w:r>
+        <w:rPr>
+          <w:rFonts w:hint="eastAsia"/>
+        </w:rPr>
+        <w:t>gokei</w:t>
+      </w:r>
+      <w:r>
+        <w:t xml:space="preserve">　</w:t>
+      </w:r>
+      <w:r>
+        <w:t>=</w:t>
+      </w:r>
+      <w:r>
+        <w:t xml:space="preserve">　</w:t>
+      </w:r>
+      <w:r>
+        <w:rPr>
+          <w:rFonts w:hint="eastAsia"/>
+        </w:rPr>
+        <w:t>n</w:t>
+      </w:r>
+      <w:r>
+        <w:t>edan</w:t>
+      </w:r>
+      <w:r>
+        <w:t>：商品を出して</w:t>
+      </w:r>
+      <w:r>
+        <w:t>,</w:t>
+      </w:r>
+      <w:r>
+        <w:t>システムが終了</w:t>
+      </w:r>
+      <w:r>
+        <w:t>する</w:t>
+      </w:r>
+      <w:r>
+        <w:t>。</w:t>
+      </w:r>
+    </w:p>
+    <w:p>
+      <w:pPr>
+        <w:spacing w:after="0"/>
+      </w:pPr>
+      <w:r>
+        <w:t>・</w:t>
+      </w:r>
+      <w:r>
+        <w:t>I</w:t>
+      </w:r>
+      <w:r>
+        <w:t xml:space="preserve">f </w:t>
+      </w:r>
+      <w:r>
+        <w:t xml:space="preserve"> </w:t>
+      </w:r>
+      <w:r>
+        <w:rPr>
+          <w:rFonts w:hint="eastAsia"/>
+        </w:rPr>
+        <w:t>gokei</w:t>
+      </w:r>
+      <w:r>
+        <w:t xml:space="preserve">　</w:t>
+      </w:r>
+      <w:r>
+        <w:rPr>
+          <w:rFonts w:hint="eastAsia"/>
+        </w:rPr>
+        <w:t>&gt;</w:t>
+      </w:r>
+      <w:r>
+        <w:t xml:space="preserve">　</w:t>
+      </w:r>
+      <w:r>
+        <w:rPr>
+          <w:rFonts w:hint="eastAsia"/>
+        </w:rPr>
+        <w:t>n</w:t>
+      </w:r>
+      <w:r>
+        <w:t>edan</w:t>
+      </w:r>
+      <w:r>
+        <w:t>：商品を出して、お釣り</w:t>
+      </w:r>
+      <w:r>
+        <w:t>（投入金額</w:t>
+      </w:r>
+      <w:r>
+        <w:t xml:space="preserve"> - </w:t>
+      </w:r>
+      <w:r>
+        <w:t>商品値）</w:t>
+      </w:r>
+      <w:r>
+        <w:t>が出る</w:t>
+      </w:r>
+    </w:p>
+    <w:p>
+      <w:pPr>
+        <w:spacing w:after="0"/>
+      </w:pPr>
+      <w:r>
+        <w:t>購入してから、在庫計算を</w:t>
+      </w:r>
+      <w:r>
+        <w:t>1</w:t>
+      </w:r>
+      <w:r>
+        <w:t>減らす</w:t>
+      </w:r>
+      <w:r>
+        <w:rPr>
+          <w:rFonts w:hint="eastAsia"/>
+        </w:rPr>
         <w:t>（</w:t>
       </w:r>
-      <w:proofErr w:type="spellStart"/>
       <w:r>
         <w:rPr>
           <w:rFonts w:hint="eastAsia"/>
         </w:rPr>
-        <w:t>gokei</w:t>
-      </w:r>
-      <w:proofErr w:type="spellEnd"/>
-      <w:r>
-        <w:t xml:space="preserve"> </w:t>
+        <w:t xml:space="preserve">zaiko = zaiko </w:t>
+      </w:r>
+      <w:r>
+        <w:t>–</w:t>
       </w:r>
       <w:r>
         <w:rPr>
           <w:rFonts w:hint="eastAsia"/>
         </w:rPr>
-        <w:t>=</w:t>
-      </w:r>
-      <w:r>
-        <w:t xml:space="preserve"> </w:t>
-      </w:r>
-      <w:proofErr w:type="spellStart"/>
+        <w:t xml:space="preserve"> 1</w:t>
+      </w:r>
       <w:r>
         <w:rPr>
           <w:rFonts w:hint="eastAsia"/>
         </w:rPr>
-        <w:t>gokei</w:t>
-      </w:r>
-      <w:proofErr w:type="spellEnd"/>
-      <w:r>
-        <w:t xml:space="preserve">  </w:t>
+        <w:t>）</w:t>
+      </w:r>
+      <w:r>
+        <w:t>。</w:t>
+      </w:r>
+    </w:p>
+    <w:p>
+      <w:pPr>
+        <w:spacing w:after="0"/>
+      </w:pPr>
+      <w:r>
+        <w:t>売上を計算する</w:t>
       </w:r>
       <w:r>
         <w:rPr>
           <w:rFonts w:hint="eastAsia"/>
         </w:rPr>
-        <w:t>+</w:t>
-      </w:r>
-      <w:r>
-        <w:t xml:space="preserve"> </w:t>
-      </w:r>
-      <w:proofErr w:type="spellStart"/>
+        <w:t>(uriage = uriage + nedan)</w:t>
+      </w:r>
+      <w:r>
+        <w:t>。</w:t>
+      </w:r>
+    </w:p>
+    <w:p>
+      <w:pPr>
+        <w:spacing w:after="0"/>
+      </w:pPr>
+      <w:r>
+        <w:t>硬貨の枚数と紙幣の枚数を計算する</w:t>
+      </w:r>
       <w:r>
         <w:rPr>
           <w:rFonts w:hint="eastAsia"/>
         </w:rPr>
-        <w:t>nyukin</w:t>
-      </w:r>
-      <w:proofErr w:type="spellEnd"/>
-      <w:r>
-        <w:t xml:space="preserve"> ; count1 = count1 + 1</w:t>
+        <w:t>(</w:t>
+      </w:r>
+      <w:r>
+        <w:t xml:space="preserve">count1 = </w:t>
       </w:r>
       <w:r>
         <w:rPr>
           <w:rFonts w:hint="eastAsia"/>
         </w:rPr>
-        <w:t>）</w:t>
+        <w:t>count</w:t>
+      </w:r>
+      <w:r>
+        <w:t>1 –count2)</w:t>
       </w:r>
       <w:r>
         <w:t>。</w:t>
@@ -1890,17 +2454,28 @@
     <w:p>
       <w:pPr>
         <w:spacing w:after="0"/>
-        <w:rPr>
-          <w:b/>
-          <w:bCs/>
-        </w:rPr>
-      </w:pPr>
-      <w:r>
-        <w:rPr>
-          <w:b/>
-          <w:bCs/>
-        </w:rPr>
-        <w:t>２</w:t>
+      </w:pPr>
+      <w:r>
+        <w:rPr>
+          <w:rFonts w:hint="eastAsia"/>
+        </w:rPr>
+        <w:t>データベースに新しいデータのアップデートを行う。</w:t>
+      </w:r>
+    </w:p>
+    <w:p>
+      <w:pPr>
+        <w:spacing w:after="0"/>
+        <w:rPr>
+          <w:b/>
+          <w:bCs/>
+        </w:rPr>
+      </w:pPr>
+      <w:r>
+        <w:rPr>
+          <w:b/>
+          <w:bCs/>
+        </w:rPr>
+        <w:t>４</w:t>
       </w:r>
       <w:r>
         <w:rPr>
@@ -1914,7 +2489,7 @@
           <w:b/>
           <w:bCs/>
         </w:rPr>
-        <w:t>返却</w:t>
+        <w:t>在庫確認</w:t>
       </w:r>
       <w:r>
         <w:rPr>
@@ -1927,781 +2502,6 @@
     <w:p>
       <w:pPr>
         <w:spacing w:after="0"/>
-        <w:rPr>
-          <w:rFonts w:hint="eastAsia"/>
-          <w:bCs/>
-        </w:rPr>
-      </w:pPr>
-      <w:r>
-        <w:rPr>
-          <w:rFonts w:hint="eastAsia"/>
-          <w:bCs/>
-        </w:rPr>
-        <w:t>返却</w:t>
-      </w:r>
-      <w:r>
-        <w:rPr>
-          <w:rFonts w:hint="eastAsia"/>
-          <w:bCs/>
-        </w:rPr>
-        <w:t>を選ぶ</w:t>
-      </w:r>
-      <w:r>
-        <w:rPr>
-          <w:rFonts w:hint="eastAsia"/>
-          <w:bCs/>
-        </w:rPr>
-        <w:t>場合は</w:t>
-      </w:r>
-      <w:r>
-        <w:rPr>
-          <w:rFonts w:hint="eastAsia"/>
-          <w:bCs/>
-        </w:rPr>
-        <w:t>お金</w:t>
-      </w:r>
-      <w:r>
-        <w:rPr>
-          <w:rFonts w:hint="eastAsia"/>
-          <w:bCs/>
-        </w:rPr>
-        <w:t>を</w:t>
-      </w:r>
-      <w:r>
-        <w:rPr>
-          <w:rFonts w:hint="eastAsia"/>
-          <w:bCs/>
-        </w:rPr>
-        <w:t>全て返す</w:t>
-      </w:r>
-      <w:r>
-        <w:rPr>
-          <w:rFonts w:hint="eastAsia"/>
-          <w:bCs/>
-        </w:rPr>
-        <w:t>（</w:t>
-      </w:r>
-      <w:proofErr w:type="spellStart"/>
-      <w:r>
-        <w:rPr>
-          <w:rFonts w:hint="eastAsia"/>
-          <w:bCs/>
-        </w:rPr>
-        <w:t>gokei</w:t>
-      </w:r>
-      <w:proofErr w:type="spellEnd"/>
-      <w:r>
-        <w:rPr>
-          <w:rFonts w:hint="eastAsia"/>
-          <w:bCs/>
-        </w:rPr>
-        <w:t xml:space="preserve"> = 0</w:t>
-      </w:r>
-      <w:r>
-        <w:rPr>
-          <w:rFonts w:hint="eastAsia"/>
-          <w:bCs/>
-        </w:rPr>
-        <w:t>）</w:t>
-      </w:r>
-      <w:r>
-        <w:rPr>
-          <w:rFonts w:hint="eastAsia"/>
-          <w:bCs/>
-        </w:rPr>
-        <w:t>。</w:t>
-      </w:r>
-    </w:p>
-    <w:p>
-      <w:pPr>
-        <w:spacing w:after="0"/>
-      </w:pPr>
-      <w:r>
-        <w:t>投入</w:t>
-      </w:r>
-      <w:r>
-        <w:rPr>
-          <w:rFonts w:hint="eastAsia"/>
-        </w:rPr>
-        <w:t>不可の返却の場合、投入</w:t>
-      </w:r>
-      <w:r>
-        <w:t>金額</w:t>
-      </w:r>
-      <w:r>
-        <w:rPr>
-          <w:rFonts w:hint="eastAsia"/>
-        </w:rPr>
-        <w:t>を足し合わせない。</w:t>
-      </w:r>
-    </w:p>
-    <w:p>
-      <w:pPr>
-        <w:spacing w:after="0"/>
-        <w:rPr>
-          <w:rFonts w:hint="eastAsia"/>
-        </w:rPr>
-      </w:pPr>
-      <w:r>
-        <w:rPr>
-          <w:rFonts w:hint="eastAsia"/>
-        </w:rPr>
-        <w:t>投入金額</w:t>
-      </w:r>
-      <w:r>
-        <w:rPr>
-          <w:rFonts w:hint="eastAsia"/>
-        </w:rPr>
-        <w:t>199</w:t>
-      </w:r>
-      <w:r>
-        <w:t>0</w:t>
-      </w:r>
-      <w:r>
-        <w:rPr>
-          <w:rFonts w:hint="eastAsia"/>
-        </w:rPr>
-        <w:t>円以上</w:t>
-      </w:r>
-      <w:r>
-        <w:rPr>
-          <w:rFonts w:hint="eastAsia"/>
-        </w:rPr>
-        <w:t>の場合は最後に投入した通貨を</w:t>
-      </w:r>
-      <w:r>
-        <w:rPr>
-          <w:rFonts w:hint="eastAsia"/>
-        </w:rPr>
-        <w:t>返却</w:t>
-      </w:r>
-      <w:r>
-        <w:rPr>
-          <w:rFonts w:hint="eastAsia"/>
-        </w:rPr>
-        <w:t>(</w:t>
-      </w:r>
-      <w:proofErr w:type="spellStart"/>
-      <w:r>
-        <w:rPr>
-          <w:rFonts w:hint="eastAsia"/>
-        </w:rPr>
-        <w:t>gokei</w:t>
-      </w:r>
-      <w:proofErr w:type="spellEnd"/>
-      <w:r>
-        <w:t xml:space="preserve"> </w:t>
-      </w:r>
-      <w:r>
-        <w:rPr>
-          <w:rFonts w:hint="eastAsia"/>
-        </w:rPr>
-        <w:t>=</w:t>
-      </w:r>
-      <w:r>
-        <w:t xml:space="preserve"> </w:t>
-      </w:r>
-      <w:proofErr w:type="spellStart"/>
-      <w:r>
-        <w:rPr>
-          <w:rFonts w:hint="eastAsia"/>
-        </w:rPr>
-        <w:t>gokei</w:t>
-      </w:r>
-      <w:proofErr w:type="spellEnd"/>
-      <w:r>
-        <w:t xml:space="preserve"> </w:t>
-      </w:r>
-      <w:r>
-        <w:rPr>
-          <w:rFonts w:hint="eastAsia"/>
-        </w:rPr>
-        <w:t>-</w:t>
-      </w:r>
-      <w:proofErr w:type="spellStart"/>
-      <w:r>
-        <w:rPr>
-          <w:rFonts w:hint="eastAsia"/>
-        </w:rPr>
-        <w:t>nyukin</w:t>
-      </w:r>
-      <w:proofErr w:type="spellEnd"/>
-      <w:r>
-        <w:t xml:space="preserve"> ; </w:t>
-      </w:r>
-      <w:r>
-        <w:rPr>
-          <w:rFonts w:hint="eastAsia"/>
-        </w:rPr>
-        <w:t>count1</w:t>
-      </w:r>
-      <w:r>
-        <w:rPr>
-          <w:rFonts w:hint="eastAsia"/>
-        </w:rPr>
-        <w:t xml:space="preserve"> = </w:t>
-      </w:r>
-      <w:r>
-        <w:t>count1-1)</w:t>
-      </w:r>
-      <w:r>
-        <w:rPr>
-          <w:rFonts w:hint="eastAsia"/>
-        </w:rPr>
-        <w:t>。</w:t>
-      </w:r>
-    </w:p>
-    <w:p>
-      <w:pPr>
-        <w:spacing w:after="0"/>
-        <w:rPr>
-          <w:b/>
-          <w:bCs/>
-        </w:rPr>
-      </w:pPr>
-      <w:r>
-        <w:rPr>
-          <w:b/>
-          <w:bCs/>
-        </w:rPr>
-        <w:t>３</w:t>
-      </w:r>
-      <w:r>
-        <w:rPr>
-          <w:b/>
-          <w:bCs/>
-        </w:rPr>
-        <w:t>.</w:t>
-      </w:r>
-      <w:r>
-        <w:rPr>
-          <w:b/>
-          <w:bCs/>
-        </w:rPr>
-        <w:t>商品購入</w:t>
-      </w:r>
-      <w:r>
-        <w:rPr>
-          <w:b/>
-          <w:bCs/>
-        </w:rPr>
-        <w:t>：</w:t>
-      </w:r>
-    </w:p>
-    <w:p>
-      <w:pPr>
-        <w:spacing w:after="0"/>
-      </w:pPr>
-      <w:r>
-        <w:t>商</w:t>
-      </w:r>
-      <w:r>
-        <w:t>品メ</w:t>
-      </w:r>
-      <w:r>
-        <w:t>ニュ</w:t>
-      </w:r>
-      <w:r>
-        <w:t>ーから</w:t>
-      </w:r>
-      <w:r>
-        <w:t>商品</w:t>
-      </w:r>
-      <w:r>
-        <w:rPr>
-          <w:rFonts w:hint="eastAsia"/>
-        </w:rPr>
-        <w:t>コード</w:t>
-      </w:r>
-      <w:r>
-        <w:t>を選ぶ。</w:t>
-      </w:r>
-      <w:r>
-        <w:t>売り切れた商品</w:t>
-      </w:r>
-      <w:r>
-        <w:rPr>
-          <w:rFonts w:hint="eastAsia"/>
-        </w:rPr>
-        <w:t>（</w:t>
-      </w:r>
-      <w:proofErr w:type="spellStart"/>
-      <w:r>
-        <w:rPr>
-          <w:rFonts w:hint="eastAsia"/>
-        </w:rPr>
-        <w:t>zaiko</w:t>
-      </w:r>
-      <w:proofErr w:type="spellEnd"/>
-      <w:r>
-        <w:rPr>
-          <w:rFonts w:hint="eastAsia"/>
-        </w:rPr>
-        <w:t xml:space="preserve"> = 0</w:t>
-      </w:r>
-      <w:r>
-        <w:rPr>
-          <w:rFonts w:hint="eastAsia"/>
-        </w:rPr>
-        <w:t>）</w:t>
-      </w:r>
-      <w:r>
-        <w:rPr>
-          <w:rFonts w:hint="eastAsia"/>
-        </w:rPr>
-        <w:t>を</w:t>
-      </w:r>
-      <w:r>
-        <w:t>選</w:t>
-      </w:r>
-      <w:r>
-        <w:rPr>
-          <w:rFonts w:hint="eastAsia"/>
-        </w:rPr>
-        <w:t>ぶと入力させる。</w:t>
-      </w:r>
-      <w:r>
-        <w:t>。</w:t>
-      </w:r>
-    </w:p>
-    <w:p>
-      <w:pPr>
-        <w:spacing w:after="0"/>
-      </w:pPr>
-      <w:r>
-        <w:rPr>
-          <w:rFonts w:hint="eastAsia"/>
-        </w:rPr>
-        <w:t>合計</w:t>
-      </w:r>
-      <w:r>
-        <w:t>金額</w:t>
-      </w:r>
-      <w:r>
-        <w:t>と商品の値段を比較する。</w:t>
-      </w:r>
-    </w:p>
-    <w:p>
-      <w:pPr>
-        <w:spacing w:after="0"/>
-      </w:pPr>
-      <w:r>
-        <w:rPr/>
-        <w:t>・</w:t>
-      </w:r>
-      <w:r>
-        <w:rPr/>
-        <w:t>I</w:t>
-      </w:r>
-      <w:r>
-        <w:rPr/>
-        <w:t>f</w:t>
-      </w:r>
-      <w:r>
-        <w:rPr/>
-        <w:t xml:space="preserve"> </w:t>
-      </w:r>
-      <w:r>
-        <w:rPr/>
-        <w:t xml:space="preserve"> </w:t>
-      </w:r>
-      <w:r>
-        <w:rPr/>
-        <w:t>gokei</w:t>
-      </w:r>
-      <w:r>
-        <w:rPr/>
-        <w:t>　</w:t>
-      </w:r>
-      <w:r>
-        <w:rPr/>
-        <w:t>&lt;</w:t>
-      </w:r>
-      <w:r>
-        <w:rPr/>
-        <w:t>　</w:t>
-      </w:r>
-      <w:r>
-        <w:rPr/>
-        <w:t>n</w:t>
-      </w:r>
-      <w:r>
-        <w:rPr/>
-        <w:t>edan</w:t>
-      </w:r>
-      <w:r>
-        <w:rPr/>
-        <w:t>　</w:t>
-      </w:r>
-      <w:r>
-        <w:rPr/>
-        <w:t xml:space="preserve"> </w:t>
-      </w:r>
-      <w:r>
-        <w:rPr/>
-        <w:t>：購入できな</w:t>
-      </w:r>
-      <w:r>
-        <w:rPr/>
-        <w:t>くて</w:t>
-      </w:r>
-      <w:r>
-        <w:rPr/>
-        <w:t>、</w:t>
-      </w:r>
-      <w:r>
-        <w:rPr/>
-        <w:t>商品を再</w:t>
-      </w:r>
-      <w:r>
-        <w:rPr/>
-        <w:t>選択</w:t>
-      </w:r>
-      <w:r>
-        <w:rPr/>
-        <w:t>か再入金かを選ぶ。</w:t>
-      </w:r>
-    </w:p>
-    <w:p>
-      <w:pPr>
-        <w:spacing w:after="0"/>
-      </w:pPr>
-      <w:r>
-        <w:t>・</w:t>
-      </w:r>
-      <w:r>
-        <w:t>I</w:t>
-      </w:r>
-      <w:r>
-        <w:t>f</w:t>
-      </w:r>
-      <w:r>
-        <w:t xml:space="preserve"> </w:t>
-      </w:r>
-      <w:r>
-        <w:rPr>
-          <w:rFonts w:hint="eastAsia"/>
-        </w:rPr>
-        <w:t xml:space="preserve"> </w:t>
-      </w:r>
-      <w:proofErr w:type="spellStart"/>
-      <w:r>
-        <w:rPr>
-          <w:rFonts w:hint="eastAsia"/>
-        </w:rPr>
-        <w:t>gokei</w:t>
-      </w:r>
-      <w:proofErr w:type="spellEnd"/>
-      <w:r>
-        <w:t xml:space="preserve">　</w:t>
-      </w:r>
-      <w:r>
-        <w:t>=</w:t>
-      </w:r>
-      <w:r>
-        <w:t xml:space="preserve">　</w:t>
-      </w:r>
-      <w:proofErr w:type="spellStart"/>
-      <w:r>
-        <w:rPr>
-          <w:rFonts w:hint="eastAsia"/>
-        </w:rPr>
-        <w:t>n</w:t>
-      </w:r>
-      <w:r>
-        <w:t>edan</w:t>
-      </w:r>
-      <w:proofErr w:type="spellEnd"/>
-      <w:r>
-        <w:t>：商品を出して</w:t>
-      </w:r>
-      <w:r>
-        <w:t>,</w:t>
-      </w:r>
-      <w:r>
-        <w:t>システムが終了</w:t>
-      </w:r>
-      <w:r>
-        <w:t>する</w:t>
-      </w:r>
-      <w:r>
-        <w:t>。</w:t>
-      </w:r>
-    </w:p>
-    <w:p>
-      <w:pPr>
-        <w:spacing w:after="0"/>
-      </w:pPr>
-      <w:r>
-        <w:t>・</w:t>
-      </w:r>
-      <w:r>
-        <w:t>I</w:t>
-      </w:r>
-      <w:r>
-        <w:t xml:space="preserve">f </w:t>
-      </w:r>
-      <w:r>
-        <w:t xml:space="preserve"> </w:t>
-      </w:r>
-      <w:proofErr w:type="spellStart"/>
-      <w:r>
-        <w:rPr>
-          <w:rFonts w:hint="eastAsia"/>
-        </w:rPr>
-        <w:t>gokei</w:t>
-      </w:r>
-      <w:proofErr w:type="spellEnd"/>
-      <w:r>
-        <w:t xml:space="preserve">　</w:t>
-      </w:r>
-      <w:r>
-        <w:rPr>
-          <w:rFonts w:hint="eastAsia"/>
-        </w:rPr>
-        <w:t>&gt;</w:t>
-      </w:r>
-      <w:r>
-        <w:t xml:space="preserve">　</w:t>
-      </w:r>
-      <w:proofErr w:type="spellStart"/>
-      <w:r>
-        <w:rPr>
-          <w:rFonts w:hint="eastAsia"/>
-        </w:rPr>
-        <w:t>n</w:t>
-      </w:r>
-      <w:r>
-        <w:t>edan</w:t>
-      </w:r>
-      <w:proofErr w:type="spellEnd"/>
-      <w:r>
-        <w:t>：商品を出して、お釣り</w:t>
-      </w:r>
-      <w:r>
-        <w:t>（投入金額</w:t>
-      </w:r>
-      <w:r>
-        <w:t xml:space="preserve"> - </w:t>
-      </w:r>
-      <w:r>
-        <w:t>商品値）</w:t>
-      </w:r>
-      <w:r>
-        <w:t>が出る</w:t>
-      </w:r>
-    </w:p>
-    <w:p>
-      <w:pPr>
-        <w:spacing w:after="0"/>
-      </w:pPr>
-      <w:r>
-        <w:t>購入してから、在庫計算を</w:t>
-      </w:r>
-      <w:r>
-        <w:t>1</w:t>
-      </w:r>
-      <w:r>
-        <w:t>減らす</w:t>
-      </w:r>
-      <w:r>
-        <w:rPr>
-          <w:rFonts w:hint="eastAsia"/>
-        </w:rPr>
-        <w:t>（</w:t>
-      </w:r>
-      <w:proofErr w:type="spellStart"/>
-      <w:r>
-        <w:rPr>
-          <w:rFonts w:hint="eastAsia"/>
-        </w:rPr>
-        <w:t>zaiko</w:t>
-      </w:r>
-      <w:proofErr w:type="spellEnd"/>
-      <w:r>
-        <w:rPr>
-          <w:rFonts w:hint="eastAsia"/>
-        </w:rPr>
-        <w:t xml:space="preserve"> = </w:t>
-      </w:r>
-      <w:proofErr w:type="spellStart"/>
-      <w:r>
-        <w:rPr>
-          <w:rFonts w:hint="eastAsia"/>
-        </w:rPr>
-        <w:t>zaiko</w:t>
-      </w:r>
-      <w:proofErr w:type="spellEnd"/>
-      <w:r>
-        <w:rPr>
-          <w:rFonts w:hint="eastAsia"/>
-        </w:rPr>
-        <w:t xml:space="preserve"> </w:t>
-      </w:r>
-      <w:r>
-        <w:t>–</w:t>
-      </w:r>
-      <w:r>
-        <w:rPr>
-          <w:rFonts w:hint="eastAsia"/>
-        </w:rPr>
-        <w:t xml:space="preserve"> 1</w:t>
-      </w:r>
-      <w:r>
-        <w:rPr>
-          <w:rFonts w:hint="eastAsia"/>
-        </w:rPr>
-        <w:t>）</w:t>
-      </w:r>
-      <w:r>
-        <w:t>。</w:t>
-      </w:r>
-    </w:p>
-    <w:p>
-      <w:pPr>
-        <w:spacing w:after="0"/>
-      </w:pPr>
-      <w:r>
-        <w:t>売上を計算する</w:t>
-      </w:r>
-      <w:r>
-        <w:rPr>
-          <w:rFonts w:hint="eastAsia"/>
-        </w:rPr>
-        <w:t>(</w:t>
-      </w:r>
-      <w:proofErr w:type="spellStart"/>
-      <w:r>
-        <w:rPr>
-          <w:rFonts w:hint="eastAsia"/>
-        </w:rPr>
-        <w:t>uriage</w:t>
-      </w:r>
-      <w:proofErr w:type="spellEnd"/>
-      <w:r>
-        <w:rPr>
-          <w:rFonts w:hint="eastAsia"/>
-        </w:rPr>
-        <w:t xml:space="preserve"> = </w:t>
-      </w:r>
-      <w:proofErr w:type="spellStart"/>
-      <w:r>
-        <w:rPr>
-          <w:rFonts w:hint="eastAsia"/>
-        </w:rPr>
-        <w:t>uriage</w:t>
-      </w:r>
-      <w:proofErr w:type="spellEnd"/>
-      <w:r>
-        <w:rPr>
-          <w:rFonts w:hint="eastAsia"/>
-        </w:rPr>
-        <w:t xml:space="preserve"> + </w:t>
-      </w:r>
-      <w:proofErr w:type="spellStart"/>
-      <w:r>
-        <w:rPr>
-          <w:rFonts w:hint="eastAsia"/>
-        </w:rPr>
-        <w:t>nedan</w:t>
-      </w:r>
-      <w:proofErr w:type="spellEnd"/>
-      <w:r>
-        <w:rPr>
-          <w:rFonts w:hint="eastAsia"/>
-        </w:rPr>
-        <w:t>)</w:t>
-      </w:r>
-      <w:r>
-        <w:t>。</w:t>
-      </w:r>
-    </w:p>
-    <w:p>
-      <w:pPr>
-        <w:spacing w:after="0"/>
-      </w:pPr>
-      <w:r>
-        <w:t>硬貨の枚数と紙幣の枚数を計算する</w:t>
-      </w:r>
-      <w:r>
-        <w:rPr>
-          <w:rFonts w:hint="eastAsia"/>
-        </w:rPr>
-        <w:t>(</w:t>
-      </w:r>
-      <w:r>
-        <w:t xml:space="preserve">count1 = </w:t>
-      </w:r>
-      <w:r>
-        <w:rPr>
-          <w:rFonts w:hint="eastAsia"/>
-        </w:rPr>
-        <w:t>count</w:t>
-      </w:r>
-      <w:r>
-        <w:t>1 –count2)</w:t>
-      </w:r>
-      <w:r>
-        <w:t>。</w:t>
-      </w:r>
-    </w:p>
-    <w:p>
-      <w:pPr>
-        <w:spacing w:after="0"/>
-        <w:rPr>
-          <w:rFonts w:hint="eastAsia"/>
-        </w:rPr>
-      </w:pPr>
-      <w:r>
-        <w:rPr>
-          <w:rFonts w:hint="eastAsia"/>
-        </w:rPr>
-        <w:t>データベースに新しいデータのアップデートを行う。</w:t>
-      </w:r>
-    </w:p>
-    <w:p>
-      <w:pPr>
-        <w:spacing w:after="0"/>
-        <w:rPr>
-          <w:b/>
-          <w:bCs/>
-        </w:rPr>
-      </w:pPr>
-      <w:r>
-        <w:rPr>
-          <w:b/>
-          <w:bCs/>
-        </w:rPr>
-        <w:t>４</w:t>
-      </w:r>
-      <w:r>
-        <w:rPr>
-          <w:b/>
-          <w:bCs/>
-        </w:rPr>
-        <w:t>.</w:t>
-      </w:r>
-      <w:r>
-        <w:rPr>
-          <w:b/>
-          <w:bCs/>
-        </w:rPr>
-        <w:t>在庫確認</w:t>
-      </w:r>
-      <w:r>
-        <w:rPr>
-          <w:b/>
-          <w:bCs/>
-        </w:rPr>
-        <w:t>：</w:t>
-      </w:r>
-    </w:p>
-    <w:p>
-      <w:pPr>
-        <w:spacing w:after="0"/>
-        <w:rPr>
-          <w:rFonts w:hint="eastAsia"/>
-        </w:rPr>
       </w:pPr>
       <w:r>
         <w:t>商品ごとの在庫を表示する。</w:t>
@@ -2848,7 +2648,7 @@
       <w:pPr>
         <w:spacing w:after="0"/>
         <w:rPr>
-          <w:rFonts w:ascii="メイリオ" w:hAnsi="メイリオ" w:eastAsia="メイリオ" w:cs="メイリオ"/>
+          <w:rFonts w:ascii="メイリオ" w:eastAsia="メイリオ" w:hAnsi="メイリオ" w:cs="メイリオ"/>
           <w:color w:val="000000" w:themeColor="text1"/>
           <w:sz w:val="28"/>
           <w:szCs w:val="28"/>
@@ -2857,8 +2657,8 @@
       </w:pPr>
       <w:r>
         <w:rPr>
-          <w:b w:val="1"/>
-          <w:bCs w:val="1"/>
+          <w:b/>
+          <w:bCs/>
           <w:sz w:val="28"/>
           <w:szCs w:val="28"/>
           <w:u w:val="single"/>
@@ -2868,11 +2668,10 @@
     </w:p>
     <w:p>
       <w:pPr>
-        <w:pStyle w:val="a"/>
-        <w:spacing w:after="0"/>
-        <w:rPr>
-          <w:b w:val="1"/>
-          <w:bCs w:val="1"/>
+        <w:spacing w:after="0"/>
+        <w:rPr>
+          <w:b/>
+          <w:bCs/>
           <w:sz w:val="28"/>
           <w:szCs w:val="28"/>
           <w:u w:val="single"/>
@@ -2881,11 +2680,10 @@
     </w:p>
     <w:p>
       <w:pPr>
-        <w:pStyle w:val="a"/>
-        <w:spacing w:after="0"/>
-        <w:rPr>
-          <w:b w:val="1"/>
-          <w:bCs w:val="1"/>
+        <w:spacing w:after="0"/>
+        <w:rPr>
+          <w:b/>
+          <w:bCs/>
           <w:sz w:val="28"/>
           <w:szCs w:val="28"/>
           <w:u w:val="single"/>
@@ -2894,43 +2692,37 @@
     </w:p>
     <w:p>
       <w:pPr>
-        <w:pStyle w:val="a"/>
-        <w:spacing w:after="0"/>
-        <w:rPr>
-          <w:rFonts w:ascii="Meiryo" w:hAnsi="Meiryo" w:eastAsia="Meiryo" w:cs="Meiryo"/>
-          <w:b w:val="0"/>
-          <w:bCs w:val="0"/>
-          <w:i w:val="0"/>
-          <w:iCs w:val="0"/>
-          <w:caps w:val="0"/>
-          <w:smallCaps w:val="0"/>
-          <w:noProof w:val="0"/>
-          <w:color w:val="000000" w:themeColor="text1" w:themeTint="FF" w:themeShade="FF"/>
+        <w:spacing w:after="0"/>
+        <w:rPr>
+          <w:rFonts w:ascii="メイリオ" w:eastAsia="メイリオ" w:hAnsi="メイリオ" w:cs="メイリオ"/>
+          <w:color w:val="000000" w:themeColor="text1"/>
           <w:sz w:val="28"/>
           <w:szCs w:val="28"/>
-          <w:lang w:eastAsia="ja-JP"/>
-        </w:rPr>
-      </w:pPr>
-      <w:r>
+        </w:rPr>
+      </w:pPr>
+      <w:r>
+        <w:rPr>
+          <w:noProof/>
+        </w:rPr>
         <w:drawing>
-          <wp:inline wp14:editId="3DA02F59" wp14:anchorId="5EBB714E">
+          <wp:inline distT="0" distB="0" distL="0" distR="0" wp14:anchorId="5EBB714E" wp14:editId="3DA02F59">
             <wp:extent cx="4857750" cy="2571750"/>
             <wp:effectExtent l="0" t="0" r="0" b="0"/>
-            <wp:docPr id="1166636939" name="" title=""/>
+            <wp:docPr id="1166636939" name="図 1166636939"/>
             <wp:cNvGraphicFramePr>
-              <a:graphicFrameLocks noChangeAspect="1"/>
+              <a:graphicFrameLocks xmlns:a="http://schemas.openxmlformats.org/drawingml/2006/main" noChangeAspect="1"/>
             </wp:cNvGraphicFramePr>
-            <a:graphic>
+            <a:graphic xmlns:a="http://schemas.openxmlformats.org/drawingml/2006/main">
               <a:graphicData uri="http://schemas.openxmlformats.org/drawingml/2006/picture">
-                <pic:pic>
+                <pic:pic xmlns:pic="http://schemas.openxmlformats.org/drawingml/2006/picture">
                   <pic:nvPicPr>
                     <pic:cNvPr id="0" name=""/>
                     <pic:cNvPicPr/>
                   </pic:nvPicPr>
                   <pic:blipFill>
-                    <a:blip r:embed="R3d257c54c3ab4e23">
-                      <a:extLst xmlns:a="http://schemas.openxmlformats.org/drawingml/2006/main">
-                        <a:ext xmlns:a="http://schemas.openxmlformats.org/drawingml/2006/main" uri="{28A0092B-C50C-407E-A947-70E740481C1C}">
+                    <a:blip r:embed="rId9">
+                      <a:extLst>
+                        <a:ext uri="{28A0092B-C50C-407E-A947-70E740481C1C}">
                           <a14:useLocalDpi xmlns:a14="http://schemas.microsoft.com/office/drawing/2010/main" val="0"/>
                         </a:ext>
                       </a:extLst>
@@ -2940,7 +2732,7 @@
                     </a:stretch>
                   </pic:blipFill>
                   <pic:spPr>
-                    <a:xfrm rot="0" flipH="0" flipV="0">
+                    <a:xfrm>
                       <a:off x="0" y="0"/>
                       <a:ext cx="4857750" cy="2571750"/>
                     </a:xfrm>
@@ -2957,11 +2749,10 @@
     </w:p>
     <w:p>
       <w:pPr>
-        <w:pStyle w:val="a"/>
-        <w:spacing w:after="0"/>
-        <w:rPr>
-          <w:b w:val="1"/>
-          <w:bCs w:val="1"/>
+        <w:spacing w:after="0"/>
+        <w:rPr>
+          <w:b/>
+          <w:bCs/>
           <w:sz w:val="28"/>
           <w:szCs w:val="28"/>
           <w:u w:val="single"/>
@@ -2970,11 +2761,10 @@
     </w:p>
     <w:p>
       <w:pPr>
-        <w:pStyle w:val="a"/>
-        <w:spacing w:after="0"/>
-        <w:rPr>
-          <w:b w:val="1"/>
-          <w:bCs w:val="1"/>
+        <w:spacing w:after="0"/>
+        <w:rPr>
+          <w:b/>
+          <w:bCs/>
           <w:sz w:val="28"/>
           <w:szCs w:val="28"/>
           <w:u w:val="single"/>
@@ -2985,19 +2775,17 @@
       <w:pPr>
         <w:spacing w:after="0"/>
         <w:rPr>
-          <w:b w:val="1"/>
-          <w:bCs w:val="1"/>
+          <w:b/>
+          <w:bCs/>
           <w:sz w:val="28"/>
           <w:szCs w:val="28"/>
           <w:u w:val="single"/>
         </w:rPr>
       </w:pPr>
-      <w:bookmarkStart w:name="_GoBack" w:id="0"/>
-      <w:bookmarkEnd w:id="0"/>
-      <w:r>
-        <w:rPr>
-          <w:b w:val="1"/>
-          <w:bCs w:val="1"/>
+      <w:r>
+        <w:rPr>
+          <w:b/>
+          <w:bCs/>
           <w:sz w:val="28"/>
           <w:szCs w:val="28"/>
           <w:u w:val="single"/>
@@ -3007,11 +2795,10 @@
     </w:p>
     <w:p>
       <w:pPr>
-        <w:pStyle w:val="a"/>
-        <w:spacing w:after="0"/>
-        <w:rPr>
-          <w:b w:val="1"/>
-          <w:bCs w:val="1"/>
+        <w:spacing w:after="0"/>
+        <w:rPr>
+          <w:b/>
+          <w:bCs/>
           <w:sz w:val="28"/>
           <w:szCs w:val="28"/>
           <w:u w:val="single"/>
@@ -3019,8 +2806,8 @@
       </w:pPr>
       <w:r>
         <w:rPr>
-          <w:b w:val="1"/>
-          <w:bCs w:val="1"/>
+          <w:b/>
+          <w:bCs/>
           <w:sz w:val="28"/>
           <w:szCs w:val="28"/>
           <w:u w:val="single"/>
@@ -3035,10 +2822,10 @@
         <w:tblLook w:val="06A0" w:firstRow="1" w:lastRow="0" w:firstColumn="1" w:lastColumn="0" w:noHBand="1" w:noVBand="1"/>
       </w:tblPr>
       <w:tblGrid>
-        <w:gridCol w:w="1663"/>
-        <w:gridCol w:w="2935"/>
-        <w:gridCol w:w="2892"/>
-        <w:gridCol w:w="2580"/>
+        <w:gridCol w:w="1660"/>
+        <w:gridCol w:w="2936"/>
+        <w:gridCol w:w="2889"/>
+        <w:gridCol w:w="2585"/>
       </w:tblGrid>
       <w:tr>
         <w:trPr>
@@ -3047,19 +2834,18 @@
         <w:tc>
           <w:tcPr>
             <w:tcW w:w="1680" w:type="dxa"/>
-            <w:tcMar/>
           </w:tcPr>
           <w:p>
             <w:pPr>
               <w:rPr>
-                <w:b w:val="1"/>
-                <w:bCs w:val="1"/>
+                <w:b/>
+                <w:bCs/>
               </w:rPr>
             </w:pPr>
             <w:r>
               <w:rPr>
-                <w:b w:val="1"/>
-                <w:bCs w:val="1"/>
+                <w:b/>
+                <w:bCs/>
               </w:rPr>
               <w:t>ID</w:t>
             </w:r>
@@ -3068,19 +2854,18 @@
         <w:tc>
           <w:tcPr>
             <w:tcW w:w="2970" w:type="dxa"/>
-            <w:tcMar/>
           </w:tcPr>
           <w:p>
             <w:pPr>
               <w:rPr>
-                <w:b w:val="1"/>
-                <w:bCs w:val="1"/>
+                <w:b/>
+                <w:bCs/>
               </w:rPr>
             </w:pPr>
             <w:r>
               <w:rPr>
-                <w:b w:val="1"/>
-                <w:bCs w:val="1"/>
+                <w:b/>
+                <w:bCs/>
               </w:rPr>
               <w:t>Name</w:t>
             </w:r>
@@ -3089,19 +2874,18 @@
         <w:tc>
           <w:tcPr>
             <w:tcW w:w="2925" w:type="dxa"/>
-            <w:tcMar/>
           </w:tcPr>
           <w:p>
             <w:pPr>
               <w:rPr>
-                <w:b w:val="1"/>
-                <w:bCs w:val="1"/>
+                <w:b/>
+                <w:bCs/>
               </w:rPr>
             </w:pPr>
             <w:r>
               <w:rPr>
-                <w:b w:val="1"/>
-                <w:bCs w:val="1"/>
+                <w:b/>
+                <w:bCs/>
               </w:rPr>
               <w:t>Cost</w:t>
             </w:r>
@@ -3110,19 +2894,18 @@
         <w:tc>
           <w:tcPr>
             <w:tcW w:w="2610" w:type="dxa"/>
-            <w:tcMar/>
           </w:tcPr>
           <w:p>
             <w:pPr>
               <w:rPr>
-                <w:b w:val="1"/>
-                <w:bCs w:val="1"/>
+                <w:b/>
+                <w:bCs/>
               </w:rPr>
             </w:pPr>
             <w:r>
               <w:rPr>
-                <w:b w:val="1"/>
-                <w:bCs w:val="1"/>
+                <w:b/>
+                <w:bCs/>
               </w:rPr>
               <w:t>Quantity</w:t>
             </w:r>
@@ -3136,7 +2919,6 @@
         <w:tc>
           <w:tcPr>
             <w:tcW w:w="1680" w:type="dxa"/>
-            <w:tcMar/>
           </w:tcPr>
           <w:p>
             <w:r>
@@ -3147,7 +2929,6 @@
         <w:tc>
           <w:tcPr>
             <w:tcW w:w="2970" w:type="dxa"/>
-            <w:tcMar/>
           </w:tcPr>
           <w:p>
             <w:r>
@@ -3158,7 +2939,6 @@
         <w:tc>
           <w:tcPr>
             <w:tcW w:w="2925" w:type="dxa"/>
-            <w:tcMar/>
           </w:tcPr>
           <w:p>
             <w:r>
@@ -3169,7 +2949,6 @@
         <w:tc>
           <w:tcPr>
             <w:tcW w:w="2610" w:type="dxa"/>
-            <w:tcMar/>
           </w:tcPr>
           <w:p>
             <w:r>
@@ -3185,7 +2964,6 @@
         <w:tc>
           <w:tcPr>
             <w:tcW w:w="1680" w:type="dxa"/>
-            <w:tcMar/>
           </w:tcPr>
           <w:p>
             <w:r>
@@ -3196,7 +2974,6 @@
         <w:tc>
           <w:tcPr>
             <w:tcW w:w="2970" w:type="dxa"/>
-            <w:tcMar/>
           </w:tcPr>
           <w:p>
             <w:r>
@@ -3207,7 +2984,6 @@
         <w:tc>
           <w:tcPr>
             <w:tcW w:w="2925" w:type="dxa"/>
-            <w:tcMar/>
           </w:tcPr>
           <w:p>
             <w:r>
@@ -3218,7 +2994,6 @@
         <w:tc>
           <w:tcPr>
             <w:tcW w:w="2610" w:type="dxa"/>
-            <w:tcMar/>
           </w:tcPr>
           <w:p>
             <w:r>
@@ -3234,7 +3009,6 @@
         <w:tc>
           <w:tcPr>
             <w:tcW w:w="1680" w:type="dxa"/>
-            <w:tcMar/>
           </w:tcPr>
           <w:p>
             <w:r>
@@ -3245,7 +3019,6 @@
         <w:tc>
           <w:tcPr>
             <w:tcW w:w="2970" w:type="dxa"/>
-            <w:tcMar/>
           </w:tcPr>
           <w:p>
             <w:r>
@@ -3256,7 +3029,6 @@
         <w:tc>
           <w:tcPr>
             <w:tcW w:w="2925" w:type="dxa"/>
-            <w:tcMar/>
           </w:tcPr>
           <w:p>
             <w:r>
@@ -3267,7 +3039,6 @@
         <w:tc>
           <w:tcPr>
             <w:tcW w:w="2610" w:type="dxa"/>
-            <w:tcMar/>
           </w:tcPr>
           <w:p>
             <w:r>
@@ -3283,7 +3054,6 @@
         <w:tc>
           <w:tcPr>
             <w:tcW w:w="1680" w:type="dxa"/>
-            <w:tcMar/>
           </w:tcPr>
           <w:p>
             <w:r>
@@ -3294,7 +3064,6 @@
         <w:tc>
           <w:tcPr>
             <w:tcW w:w="2970" w:type="dxa"/>
-            <w:tcMar/>
           </w:tcPr>
           <w:p>
             <w:r>
@@ -3305,7 +3074,6 @@
         <w:tc>
           <w:tcPr>
             <w:tcW w:w="2925" w:type="dxa"/>
-            <w:tcMar/>
           </w:tcPr>
           <w:p>
             <w:r>
@@ -3316,7 +3084,6 @@
         <w:tc>
           <w:tcPr>
             <w:tcW w:w="2610" w:type="dxa"/>
-            <w:tcMar/>
           </w:tcPr>
           <w:p>
             <w:r>
@@ -3332,7 +3099,6 @@
         <w:tc>
           <w:tcPr>
             <w:tcW w:w="1680" w:type="dxa"/>
-            <w:tcMar/>
           </w:tcPr>
           <w:p>
             <w:r>
@@ -3343,7 +3109,6 @@
         <w:tc>
           <w:tcPr>
             <w:tcW w:w="2970" w:type="dxa"/>
-            <w:tcMar/>
           </w:tcPr>
           <w:p>
             <w:r>
@@ -3354,7 +3119,6 @@
         <w:tc>
           <w:tcPr>
             <w:tcW w:w="2925" w:type="dxa"/>
-            <w:tcMar/>
           </w:tcPr>
           <w:p>
             <w:r>
@@ -3365,7 +3129,6 @@
         <w:tc>
           <w:tcPr>
             <w:tcW w:w="2610" w:type="dxa"/>
-            <w:tcMar/>
           </w:tcPr>
           <w:p>
             <w:r>
@@ -3399,27 +3162,23 @@
     </w:p>
     <w:p>
       <w:pPr>
-        <w:pStyle w:val="a"/>
-        <w:bidi w:val="0"/>
-        <w:spacing w:beforeLines="0" w:beforeAutospacing="off" w:after="0" w:afterAutospacing="off" w:line="259" w:lineRule="auto"/>
-        <w:ind w:left="0" w:rightChars="0"/>
-        <w:jc w:val="left"/>
-        <w:rPr>
-          <w:b w:val="1"/>
-          <w:bCs w:val="1"/>
-        </w:rPr>
-      </w:pPr>
-      <w:r>
-        <w:rPr>
-          <w:b w:val="1"/>
-          <w:bCs w:val="1"/>
+        <w:spacing w:after="0"/>
+        <w:rPr>
+          <w:b/>
+          <w:bCs/>
+        </w:rPr>
+      </w:pPr>
+      <w:r>
+        <w:rPr>
+          <w:b/>
+          <w:bCs/>
         </w:rPr>
         <w:t>Money</w:t>
       </w:r>
       <w:r>
         <w:rPr>
-          <w:b w:val="1"/>
-          <w:bCs w:val="1"/>
+          <w:b/>
+          <w:bCs/>
         </w:rPr>
         <w:t xml:space="preserve"> </w:t>
       </w:r>
@@ -3431,10 +3190,10 @@
         <w:tblLook w:val="06A0" w:firstRow="1" w:lastRow="0" w:firstColumn="1" w:lastColumn="0" w:noHBand="1" w:noVBand="1"/>
       </w:tblPr>
       <w:tblGrid>
-        <w:gridCol w:w="1677"/>
-        <w:gridCol w:w="2951"/>
-        <w:gridCol w:w="2859"/>
-        <w:gridCol w:w="2583"/>
+        <w:gridCol w:w="1675"/>
+        <w:gridCol w:w="2948"/>
+        <w:gridCol w:w="2866"/>
+        <w:gridCol w:w="2581"/>
       </w:tblGrid>
       <w:tr>
         <w:trPr>
@@ -3443,24 +3202,18 @@
         <w:tc>
           <w:tcPr>
             <w:tcW w:w="1695" w:type="dxa"/>
-            <w:tcMar/>
           </w:tcPr>
           <w:p>
             <w:pPr>
-              <w:pStyle w:val="a"/>
-              <w:bidi w:val="0"/>
-              <w:spacing w:beforeLines="0" w:beforeAutospacing="off" w:afterLines="0" w:afterAutospacing="off" w:line="240" w:lineRule="auto"/>
-              <w:ind w:left="0" w:rightChars="0"/>
-              <w:jc w:val="left"/>
-              <w:rPr>
-                <w:b w:val="1"/>
-                <w:bCs w:val="1"/>
+              <w:rPr>
+                <w:b/>
+                <w:bCs/>
               </w:rPr>
             </w:pPr>
             <w:r>
               <w:rPr>
-                <w:b w:val="1"/>
-                <w:bCs w:val="1"/>
+                <w:b/>
+                <w:bCs/>
               </w:rPr>
               <w:t>ID</w:t>
             </w:r>
@@ -3469,19 +3222,18 @@
         <w:tc>
           <w:tcPr>
             <w:tcW w:w="2985" w:type="dxa"/>
-            <w:tcMar/>
           </w:tcPr>
           <w:p>
             <w:pPr>
               <w:rPr>
-                <w:b w:val="1"/>
-                <w:bCs w:val="1"/>
+                <w:b/>
+                <w:bCs/>
               </w:rPr>
             </w:pPr>
             <w:r>
               <w:rPr>
-                <w:b w:val="1"/>
-                <w:bCs w:val="1"/>
+                <w:b/>
+                <w:bCs/>
               </w:rPr>
               <w:t>Type</w:t>
             </w:r>
@@ -3490,19 +3242,18 @@
         <w:tc>
           <w:tcPr>
             <w:tcW w:w="2895" w:type="dxa"/>
-            <w:tcMar/>
           </w:tcPr>
           <w:p>
             <w:pPr>
               <w:rPr>
-                <w:b w:val="1"/>
-                <w:bCs w:val="1"/>
+                <w:b/>
+                <w:bCs/>
               </w:rPr>
             </w:pPr>
             <w:r>
               <w:rPr>
-                <w:b w:val="1"/>
-                <w:bCs w:val="1"/>
+                <w:b/>
+                <w:bCs/>
               </w:rPr>
               <w:t>Quantity</w:t>
             </w:r>
@@ -3511,19 +3262,18 @@
         <w:tc>
           <w:tcPr>
             <w:tcW w:w="2610" w:type="dxa"/>
-            <w:tcMar/>
           </w:tcPr>
           <w:p>
             <w:pPr>
               <w:rPr>
-                <w:b w:val="1"/>
-                <w:bCs w:val="1"/>
+                <w:b/>
+                <w:bCs/>
               </w:rPr>
             </w:pPr>
             <w:r>
               <w:rPr>
-                <w:b w:val="1"/>
-                <w:bCs w:val="1"/>
+                <w:b/>
+                <w:bCs/>
               </w:rPr>
               <w:t>Sum</w:t>
             </w:r>
@@ -3537,7 +3287,6 @@
         <w:tc>
           <w:tcPr>
             <w:tcW w:w="1695" w:type="dxa"/>
-            <w:tcMar/>
           </w:tcPr>
           <w:p>
             <w:r>
@@ -3548,7 +3297,6 @@
         <w:tc>
           <w:tcPr>
             <w:tcW w:w="2985" w:type="dxa"/>
-            <w:tcMar/>
           </w:tcPr>
           <w:p>
             <w:r>
@@ -3559,7 +3307,6 @@
         <w:tc>
           <w:tcPr>
             <w:tcW w:w="2895" w:type="dxa"/>
-            <w:tcMar/>
           </w:tcPr>
           <w:p>
             <w:r>
@@ -3570,7 +3317,6 @@
         <w:tc>
           <w:tcPr>
             <w:tcW w:w="2610" w:type="dxa"/>
-            <w:tcMar/>
           </w:tcPr>
           <w:p>
             <w:r>
@@ -3586,10 +3332,10 @@
         <w:tc>
           <w:tcPr>
             <w:tcW w:w="1695" w:type="dxa"/>
-            <w:tcMar/>
-          </w:tcPr>
-          <w:p>
-            <w:r>
+          </w:tcPr>
+          <w:p>
+            <w:r>
+              <w:lastRenderedPageBreak/>
               <w:t>2</w:t>
             </w:r>
           </w:p>
@@ -3597,7 +3343,6 @@
         <w:tc>
           <w:tcPr>
             <w:tcW w:w="2985" w:type="dxa"/>
-            <w:tcMar/>
           </w:tcPr>
           <w:p>
             <w:r>
@@ -3608,7 +3353,6 @@
         <w:tc>
           <w:tcPr>
             <w:tcW w:w="2895" w:type="dxa"/>
-            <w:tcMar/>
           </w:tcPr>
           <w:p>
             <w:r>
@@ -3619,7 +3363,6 @@
         <w:tc>
           <w:tcPr>
             <w:tcW w:w="2610" w:type="dxa"/>
-            <w:tcMar/>
           </w:tcPr>
           <w:p>
             <w:r>
@@ -3635,7 +3378,6 @@
         <w:tc>
           <w:tcPr>
             <w:tcW w:w="1695" w:type="dxa"/>
-            <w:tcMar/>
           </w:tcPr>
           <w:p>
             <w:r>
@@ -3646,7 +3388,6 @@
         <w:tc>
           <w:tcPr>
             <w:tcW w:w="2985" w:type="dxa"/>
-            <w:tcMar/>
           </w:tcPr>
           <w:p>
             <w:r>
@@ -3657,7 +3398,6 @@
         <w:tc>
           <w:tcPr>
             <w:tcW w:w="2895" w:type="dxa"/>
-            <w:tcMar/>
           </w:tcPr>
           <w:p>
             <w:r>
@@ -3668,7 +3408,6 @@
         <w:tc>
           <w:tcPr>
             <w:tcW w:w="2610" w:type="dxa"/>
-            <w:tcMar/>
           </w:tcPr>
           <w:p>
             <w:r>
@@ -3684,7 +3423,6 @@
         <w:tc>
           <w:tcPr>
             <w:tcW w:w="1695" w:type="dxa"/>
-            <w:tcMar/>
           </w:tcPr>
           <w:p>
             <w:r>
@@ -3695,7 +3433,6 @@
         <w:tc>
           <w:tcPr>
             <w:tcW w:w="2985" w:type="dxa"/>
-            <w:tcMar/>
           </w:tcPr>
           <w:p>
             <w:r>
@@ -3706,7 +3443,6 @@
         <w:tc>
           <w:tcPr>
             <w:tcW w:w="2895" w:type="dxa"/>
-            <w:tcMar/>
           </w:tcPr>
           <w:p>
             <w:r>
@@ -3717,7 +3453,6 @@
         <w:tc>
           <w:tcPr>
             <w:tcW w:w="2610" w:type="dxa"/>
-            <w:tcMar/>
           </w:tcPr>
           <w:p>
             <w:r>
@@ -3733,7 +3468,6 @@
         <w:tc>
           <w:tcPr>
             <w:tcW w:w="1695" w:type="dxa"/>
-            <w:tcMar/>
           </w:tcPr>
           <w:p>
             <w:r>
@@ -3744,7 +3478,6 @@
         <w:tc>
           <w:tcPr>
             <w:tcW w:w="2985" w:type="dxa"/>
-            <w:tcMar/>
           </w:tcPr>
           <w:p>
             <w:r>
@@ -3755,7 +3488,6 @@
         <w:tc>
           <w:tcPr>
             <w:tcW w:w="2895" w:type="dxa"/>
-            <w:tcMar/>
           </w:tcPr>
           <w:p>
             <w:r>
@@ -3766,7 +3498,6 @@
         <w:tc>
           <w:tcPr>
             <w:tcW w:w="2610" w:type="dxa"/>
-            <w:tcMar/>
           </w:tcPr>
           <w:p>
             <w:r>
@@ -3776,12 +3507,12 @@
         </w:tc>
       </w:tr>
     </w:tbl>
-    <w:p w14:noSpellErr="1">
-      <w:pPr>
-        <w:spacing w:after="0"/>
-        <w:rPr>
-          <w:b w:val="1"/>
-          <w:bCs w:val="1"/>
+    <w:p>
+      <w:pPr>
+        <w:spacing w:after="0"/>
+        <w:rPr>
+          <w:b/>
+          <w:bCs/>
           <w:sz w:val="28"/>
           <w:szCs w:val="28"/>
           <w:u w:val="single"/>
@@ -3790,11 +3521,10 @@
     </w:p>
     <w:p>
       <w:pPr>
-        <w:pStyle w:val="a"/>
-        <w:spacing w:after="0"/>
-        <w:rPr>
-          <w:b w:val="1"/>
-          <w:bCs w:val="1"/>
+        <w:spacing w:after="0"/>
+        <w:rPr>
+          <w:b/>
+          <w:bCs/>
           <w:sz w:val="28"/>
           <w:szCs w:val="28"/>
           <w:u w:val="single"/>
@@ -3802,8 +3532,8 @@
       </w:pPr>
       <w:r>
         <w:rPr>
-          <w:b w:val="1"/>
-          <w:bCs w:val="1"/>
+          <w:b/>
+          <w:bCs/>
           <w:sz w:val="28"/>
           <w:szCs w:val="28"/>
           <w:u w:val="single"/>
@@ -3825,14 +3555,12 @@
         <w:tc>
           <w:tcPr>
             <w:tcW w:w="780" w:type="dxa"/>
-            <w:tcMar/>
           </w:tcPr>
           <w:p>
             <w:pPr>
-              <w:pStyle w:val="a"/>
-              <w:rPr>
-                <w:b w:val="1"/>
-                <w:bCs w:val="1"/>
+              <w:rPr>
+                <w:b/>
+                <w:bCs/>
                 <w:sz w:val="28"/>
                 <w:szCs w:val="28"/>
                 <w:u w:val="single"/>
@@ -3840,8 +3568,8 @@
             </w:pPr>
             <w:r>
               <w:rPr>
-                <w:b w:val="1"/>
-                <w:bCs w:val="1"/>
+                <w:b/>
+                <w:bCs/>
                 <w:sz w:val="28"/>
                 <w:szCs w:val="28"/>
                 <w:u w:val="single"/>
@@ -3855,14 +3583,12 @@
         <w:tc>
           <w:tcPr>
             <w:tcW w:w="780" w:type="dxa"/>
-            <w:tcMar/>
           </w:tcPr>
           <w:p>
             <w:pPr>
-              <w:pStyle w:val="a"/>
-              <w:rPr>
-                <w:b w:val="1"/>
-                <w:bCs w:val="1"/>
+              <w:rPr>
+                <w:b/>
+                <w:bCs/>
                 <w:sz w:val="28"/>
                 <w:szCs w:val="28"/>
                 <w:u w:val="single"/>
@@ -3870,8 +3596,8 @@
             </w:pPr>
             <w:r>
               <w:rPr>
-                <w:b w:val="1"/>
-                <w:bCs w:val="1"/>
+                <w:b/>
+                <w:bCs/>
                 <w:sz w:val="28"/>
                 <w:szCs w:val="28"/>
                 <w:u w:val="single"/>
@@ -3925,7 +3651,6 @@
         <w:tc>
           <w:tcPr>
             <w:tcW w:w="1530" w:type="dxa"/>
-            <w:tcMar/>
           </w:tcPr>
           <w:p>
             <w:pPr>
@@ -3946,7 +3671,6 @@
         <w:tc>
           <w:tcPr>
             <w:tcW w:w="705" w:type="dxa"/>
-            <w:tcMar/>
           </w:tcPr>
           <w:p>
             <w:pPr>
@@ -3967,7 +3691,6 @@
         <w:tc>
           <w:tcPr>
             <w:tcW w:w="1275" w:type="dxa"/>
-            <w:tcMar/>
           </w:tcPr>
           <w:p>
             <w:pPr>
@@ -3988,7 +3711,6 @@
         <w:tc>
           <w:tcPr>
             <w:tcW w:w="1650" w:type="dxa"/>
-            <w:tcMar/>
           </w:tcPr>
           <w:p>
             <w:pPr>
@@ -4009,7 +3731,6 @@
         <w:tc>
           <w:tcPr>
             <w:tcW w:w="5025" w:type="dxa"/>
-            <w:tcMar/>
           </w:tcPr>
           <w:p>
             <w:pPr>
@@ -4035,33 +3756,26 @@
         <w:tc>
           <w:tcPr>
             <w:tcW w:w="1530" w:type="dxa"/>
-            <w:tcMar/>
-          </w:tcPr>
-          <w:p>
-            <w:proofErr w:type="spellStart"/>
+          </w:tcPr>
+          <w:p>
             <w:r>
               <w:t>nyukin</w:t>
             </w:r>
-            <w:proofErr w:type="spellEnd"/>
           </w:p>
         </w:tc>
         <w:tc>
           <w:tcPr>
             <w:tcW w:w="705" w:type="dxa"/>
-            <w:tcMar/>
-          </w:tcPr>
-          <w:p>
-            <w:proofErr w:type="spellStart"/>
+          </w:tcPr>
+          <w:p>
             <w:r>
               <w:t>int</w:t>
             </w:r>
-            <w:proofErr w:type="spellEnd"/>
           </w:p>
         </w:tc>
         <w:tc>
           <w:tcPr>
             <w:tcW w:w="1275" w:type="dxa"/>
-            <w:tcMar/>
           </w:tcPr>
           <w:p>
             <w:r>
@@ -4072,7 +3786,6 @@
         <w:tc>
           <w:tcPr>
             <w:tcW w:w="1650" w:type="dxa"/>
-            <w:tcMar/>
           </w:tcPr>
           <w:p>
             <w:r>
@@ -4086,7 +3799,6 @@
         <w:tc>
           <w:tcPr>
             <w:tcW w:w="5025" w:type="dxa"/>
-            <w:tcMar/>
           </w:tcPr>
           <w:p>
             <w:r>
@@ -4102,7 +3814,6 @@
         <w:tc>
           <w:tcPr>
             <w:tcW w:w="1530" w:type="dxa"/>
-            <w:tcMar/>
           </w:tcPr>
           <w:p>
             <w:r>
@@ -4122,20 +3833,16 @@
         <w:tc>
           <w:tcPr>
             <w:tcW w:w="705" w:type="dxa"/>
-            <w:tcMar/>
-          </w:tcPr>
-          <w:p>
-            <w:proofErr w:type="spellStart"/>
+          </w:tcPr>
+          <w:p>
             <w:r>
               <w:t>int</w:t>
             </w:r>
-            <w:proofErr w:type="spellEnd"/>
           </w:p>
         </w:tc>
         <w:tc>
           <w:tcPr>
             <w:tcW w:w="1275" w:type="dxa"/>
-            <w:tcMar/>
           </w:tcPr>
           <w:p>
             <w:r>
@@ -4146,7 +3853,6 @@
         <w:tc>
           <w:tcPr>
             <w:tcW w:w="1650" w:type="dxa"/>
-            <w:tcMar/>
           </w:tcPr>
           <w:p>
             <w:r>
@@ -4157,7 +3863,6 @@
         <w:tc>
           <w:tcPr>
             <w:tcW w:w="5025" w:type="dxa"/>
-            <w:tcMar/>
           </w:tcPr>
           <w:p>
             <w:r>
@@ -4191,7 +3896,6 @@
         <w:tc>
           <w:tcPr>
             <w:tcW w:w="1530" w:type="dxa"/>
-            <w:tcMar/>
           </w:tcPr>
           <w:p>
             <w:r>
@@ -4205,20 +3909,16 @@
         <w:tc>
           <w:tcPr>
             <w:tcW w:w="705" w:type="dxa"/>
-            <w:tcMar/>
-          </w:tcPr>
-          <w:p>
-            <w:proofErr w:type="spellStart"/>
+          </w:tcPr>
+          <w:p>
             <w:r>
               <w:t>int</w:t>
             </w:r>
-            <w:proofErr w:type="spellEnd"/>
           </w:p>
         </w:tc>
         <w:tc>
           <w:tcPr>
             <w:tcW w:w="1275" w:type="dxa"/>
-            <w:tcMar/>
           </w:tcPr>
           <w:p>
             <w:r>
@@ -4229,7 +3929,6 @@
         <w:tc>
           <w:tcPr>
             <w:tcW w:w="1650" w:type="dxa"/>
-            <w:tcMar/>
           </w:tcPr>
           <w:p>
             <w:r>
@@ -4240,7 +3939,6 @@
         <w:tc>
           <w:tcPr>
             <w:tcW w:w="5025" w:type="dxa"/>
-            <w:tcMar/>
           </w:tcPr>
           <w:p>
             <w:r>
@@ -4268,7 +3966,6 @@
         <w:tc>
           <w:tcPr>
             <w:tcW w:w="1530" w:type="dxa"/>
-            <w:tcMar/>
           </w:tcPr>
           <w:p>
             <w:r>
@@ -4282,20 +3979,16 @@
         <w:tc>
           <w:tcPr>
             <w:tcW w:w="705" w:type="dxa"/>
-            <w:tcMar/>
-          </w:tcPr>
-          <w:p>
-            <w:proofErr w:type="spellStart"/>
+          </w:tcPr>
+          <w:p>
             <w:r>
               <w:t>int</w:t>
             </w:r>
-            <w:proofErr w:type="spellEnd"/>
           </w:p>
         </w:tc>
         <w:tc>
           <w:tcPr>
             <w:tcW w:w="1275" w:type="dxa"/>
-            <w:tcMar/>
           </w:tcPr>
           <w:p>
             <w:r>
@@ -4306,7 +3999,6 @@
         <w:tc>
           <w:tcPr>
             <w:tcW w:w="1650" w:type="dxa"/>
-            <w:tcMar/>
           </w:tcPr>
           <w:p>
             <w:r>
@@ -4317,7 +4009,6 @@
         <w:tc>
           <w:tcPr>
             <w:tcW w:w="5025" w:type="dxa"/>
-            <w:tcMar/>
           </w:tcPr>
           <w:p>
             <w:r>
@@ -4339,7 +4030,6 @@
         <w:tc>
           <w:tcPr>
             <w:tcW w:w="1530" w:type="dxa"/>
-            <w:tcMar/>
           </w:tcPr>
           <w:p>
             <w:r>
@@ -4353,20 +4043,16 @@
         <w:tc>
           <w:tcPr>
             <w:tcW w:w="705" w:type="dxa"/>
-            <w:tcMar/>
-          </w:tcPr>
-          <w:p>
-            <w:proofErr w:type="spellStart"/>
+          </w:tcPr>
+          <w:p>
             <w:r>
               <w:t>int</w:t>
             </w:r>
-            <w:proofErr w:type="spellEnd"/>
           </w:p>
         </w:tc>
         <w:tc>
           <w:tcPr>
             <w:tcW w:w="1275" w:type="dxa"/>
-            <w:tcMar/>
           </w:tcPr>
           <w:p>
             <w:r>
@@ -4377,7 +4063,6 @@
         <w:tc>
           <w:tcPr>
             <w:tcW w:w="1650" w:type="dxa"/>
-            <w:tcMar/>
           </w:tcPr>
           <w:p>
             <w:r>
@@ -4388,7 +4073,6 @@
         <w:tc>
           <w:tcPr>
             <w:tcW w:w="5025" w:type="dxa"/>
-            <w:tcMar/>
           </w:tcPr>
           <w:p>
             <w:r>
@@ -4413,7 +4097,6 @@
         <w:tc>
           <w:tcPr>
             <w:tcW w:w="1530" w:type="dxa"/>
-            <w:tcMar/>
           </w:tcPr>
           <w:p>
             <w:r>
@@ -4427,20 +4110,16 @@
         <w:tc>
           <w:tcPr>
             <w:tcW w:w="705" w:type="dxa"/>
-            <w:tcMar/>
-          </w:tcPr>
-          <w:p>
-            <w:proofErr w:type="spellStart"/>
+          </w:tcPr>
+          <w:p>
             <w:r>
               <w:t>int</w:t>
             </w:r>
-            <w:proofErr w:type="spellEnd"/>
           </w:p>
         </w:tc>
         <w:tc>
           <w:tcPr>
             <w:tcW w:w="1275" w:type="dxa"/>
-            <w:tcMar/>
           </w:tcPr>
           <w:p>
             <w:r>
@@ -4451,7 +4130,6 @@
         <w:tc>
           <w:tcPr>
             <w:tcW w:w="1650" w:type="dxa"/>
-            <w:tcMar/>
           </w:tcPr>
           <w:p>
             <w:r>
@@ -4462,7 +4140,6 @@
         <w:tc>
           <w:tcPr>
             <w:tcW w:w="5025" w:type="dxa"/>
-            <w:tcMar/>
           </w:tcPr>
           <w:p>
             <w:r>
@@ -4493,33 +4170,26 @@
         <w:tc>
           <w:tcPr>
             <w:tcW w:w="1530" w:type="dxa"/>
-            <w:tcMar/>
-          </w:tcPr>
-          <w:p>
-            <w:proofErr w:type="spellStart"/>
+          </w:tcPr>
+          <w:p>
             <w:r>
               <w:t>gokei</w:t>
             </w:r>
-            <w:proofErr w:type="spellEnd"/>
           </w:p>
         </w:tc>
         <w:tc>
           <w:tcPr>
             <w:tcW w:w="705" w:type="dxa"/>
-            <w:tcMar/>
-          </w:tcPr>
-          <w:p>
-            <w:proofErr w:type="spellStart"/>
+          </w:tcPr>
+          <w:p>
             <w:r>
               <w:t>int</w:t>
             </w:r>
-            <w:proofErr w:type="spellEnd"/>
           </w:p>
         </w:tc>
         <w:tc>
           <w:tcPr>
             <w:tcW w:w="1275" w:type="dxa"/>
-            <w:tcMar/>
           </w:tcPr>
           <w:p>
             <w:r>
@@ -4530,7 +4200,6 @@
         <w:tc>
           <w:tcPr>
             <w:tcW w:w="1650" w:type="dxa"/>
-            <w:tcMar/>
           </w:tcPr>
           <w:p>
             <w:r>
@@ -4541,7 +4210,6 @@
         <w:tc>
           <w:tcPr>
             <w:tcW w:w="5025" w:type="dxa"/>
-            <w:tcMar/>
           </w:tcPr>
           <w:p>
             <w:r>
@@ -4557,33 +4225,26 @@
         <w:tc>
           <w:tcPr>
             <w:tcW w:w="1530" w:type="dxa"/>
-            <w:tcMar/>
-          </w:tcPr>
-          <w:p>
-            <w:proofErr w:type="spellStart"/>
+          </w:tcPr>
+          <w:p>
             <w:r>
               <w:t>nedan</w:t>
             </w:r>
-            <w:proofErr w:type="spellEnd"/>
           </w:p>
         </w:tc>
         <w:tc>
           <w:tcPr>
             <w:tcW w:w="705" w:type="dxa"/>
-            <w:tcMar/>
-          </w:tcPr>
-          <w:p>
-            <w:proofErr w:type="spellStart"/>
+          </w:tcPr>
+          <w:p>
             <w:r>
               <w:t>int</w:t>
             </w:r>
-            <w:proofErr w:type="spellEnd"/>
           </w:p>
         </w:tc>
         <w:tc>
           <w:tcPr>
             <w:tcW w:w="1275" w:type="dxa"/>
-            <w:tcMar/>
           </w:tcPr>
           <w:p>
             <w:r>
@@ -4594,7 +4255,6 @@
         <w:tc>
           <w:tcPr>
             <w:tcW w:w="1650" w:type="dxa"/>
-            <w:tcMar/>
           </w:tcPr>
           <w:p>
             <w:r>
@@ -4605,7 +4265,6 @@
         <w:tc>
           <w:tcPr>
             <w:tcW w:w="5025" w:type="dxa"/>
-            <w:tcMar/>
           </w:tcPr>
           <w:p>
             <w:r>
@@ -4621,33 +4280,26 @@
         <w:tc>
           <w:tcPr>
             <w:tcW w:w="1530" w:type="dxa"/>
-            <w:tcMar/>
-          </w:tcPr>
-          <w:p>
-            <w:proofErr w:type="spellStart"/>
+          </w:tcPr>
+          <w:p>
             <w:r>
               <w:t>tsuri</w:t>
             </w:r>
-            <w:proofErr w:type="spellEnd"/>
           </w:p>
         </w:tc>
         <w:tc>
           <w:tcPr>
             <w:tcW w:w="705" w:type="dxa"/>
-            <w:tcMar/>
-          </w:tcPr>
-          <w:p>
-            <w:proofErr w:type="spellStart"/>
+          </w:tcPr>
+          <w:p>
             <w:r>
               <w:t>int</w:t>
             </w:r>
-            <w:proofErr w:type="spellEnd"/>
           </w:p>
         </w:tc>
         <w:tc>
           <w:tcPr>
             <w:tcW w:w="1275" w:type="dxa"/>
-            <w:tcMar/>
           </w:tcPr>
           <w:p>
             <w:r>
@@ -4658,7 +4310,6 @@
         <w:tc>
           <w:tcPr>
             <w:tcW w:w="1650" w:type="dxa"/>
-            <w:tcMar/>
           </w:tcPr>
           <w:p>
             <w:r>
@@ -4669,7 +4320,6 @@
         <w:tc>
           <w:tcPr>
             <w:tcW w:w="5025" w:type="dxa"/>
-            <w:tcMar/>
           </w:tcPr>
           <w:p>
             <w:r>
@@ -4685,40 +4335,32 @@
         <w:tc>
           <w:tcPr>
             <w:tcW w:w="1530" w:type="dxa"/>
-            <w:tcMar/>
-          </w:tcPr>
-          <w:p>
-            <w:proofErr w:type="spellStart"/>
+          </w:tcPr>
+          <w:p>
             <w:r>
               <w:t>zaiko</w:t>
             </w:r>
-            <w:proofErr w:type="spellEnd"/>
           </w:p>
         </w:tc>
         <w:tc>
           <w:tcPr>
             <w:tcW w:w="705" w:type="dxa"/>
-            <w:tcMar/>
-          </w:tcPr>
-          <w:p>
-            <w:proofErr w:type="spellStart"/>
+          </w:tcPr>
+          <w:p>
             <w:r>
               <w:t>int</w:t>
             </w:r>
-            <w:proofErr w:type="spellEnd"/>
           </w:p>
         </w:tc>
         <w:tc>
           <w:tcPr>
             <w:tcW w:w="1275" w:type="dxa"/>
-            <w:tcMar/>
           </w:tcPr>
           <w:p/>
         </w:tc>
         <w:tc>
           <w:tcPr>
             <w:tcW w:w="1650" w:type="dxa"/>
-            <w:tcMar/>
           </w:tcPr>
           <w:p>
             <w:r>
@@ -4729,7 +4371,6 @@
         <w:tc>
           <w:tcPr>
             <w:tcW w:w="5025" w:type="dxa"/>
-            <w:tcMar/>
           </w:tcPr>
           <w:p>
             <w:r>
@@ -4748,33 +4389,26 @@
         <w:tc>
           <w:tcPr>
             <w:tcW w:w="1530" w:type="dxa"/>
-            <w:tcMar/>
-          </w:tcPr>
-          <w:p>
-            <w:proofErr w:type="spellStart"/>
+          </w:tcPr>
+          <w:p>
             <w:r>
               <w:t>uriage</w:t>
             </w:r>
-            <w:proofErr w:type="spellEnd"/>
           </w:p>
         </w:tc>
         <w:tc>
           <w:tcPr>
             <w:tcW w:w="705" w:type="dxa"/>
-            <w:tcMar/>
-          </w:tcPr>
-          <w:p>
-            <w:proofErr w:type="spellStart"/>
+          </w:tcPr>
+          <w:p>
             <w:r>
               <w:t>int</w:t>
             </w:r>
-            <w:proofErr w:type="spellEnd"/>
           </w:p>
         </w:tc>
         <w:tc>
           <w:tcPr>
             <w:tcW w:w="1275" w:type="dxa"/>
-            <w:tcMar/>
           </w:tcPr>
           <w:p>
             <w:r>
@@ -4785,7 +4419,6 @@
         <w:tc>
           <w:tcPr>
             <w:tcW w:w="1650" w:type="dxa"/>
-            <w:tcMar/>
           </w:tcPr>
           <w:p>
             <w:r>
@@ -4796,7 +4429,6 @@
         <w:tc>
           <w:tcPr>
             <w:tcW w:w="5025" w:type="dxa"/>
-            <w:tcMar/>
           </w:tcPr>
           <w:p>
             <w:r>
@@ -4812,7 +4444,6 @@
         <w:tc>
           <w:tcPr>
             <w:tcW w:w="1530" w:type="dxa"/>
-            <w:tcMar/>
           </w:tcPr>
           <w:p>
             <w:r>
@@ -4832,20 +4463,16 @@
         <w:tc>
           <w:tcPr>
             <w:tcW w:w="705" w:type="dxa"/>
-            <w:tcMar/>
-          </w:tcPr>
-          <w:p>
-            <w:proofErr w:type="spellStart"/>
+          </w:tcPr>
+          <w:p>
             <w:r>
               <w:t>int</w:t>
             </w:r>
-            <w:proofErr w:type="spellEnd"/>
           </w:p>
         </w:tc>
         <w:tc>
           <w:tcPr>
             <w:tcW w:w="1275" w:type="dxa"/>
-            <w:tcMar/>
           </w:tcPr>
           <w:p>
             <w:r>
@@ -4856,7 +4483,6 @@
         <w:tc>
           <w:tcPr>
             <w:tcW w:w="1650" w:type="dxa"/>
-            <w:tcMar/>
           </w:tcPr>
           <w:p>
             <w:r>
@@ -4867,7 +4493,6 @@
         <w:tc>
           <w:tcPr>
             <w:tcW w:w="5025" w:type="dxa"/>
-            <w:tcMar/>
           </w:tcPr>
           <w:p>
             <w:r>
@@ -4892,7 +4517,6 @@
         <w:tc>
           <w:tcPr>
             <w:tcW w:w="1530" w:type="dxa"/>
-            <w:tcMar/>
           </w:tcPr>
           <w:p>
             <w:r>
@@ -4909,20 +4533,16 @@
         <w:tc>
           <w:tcPr>
             <w:tcW w:w="705" w:type="dxa"/>
-            <w:tcMar/>
-          </w:tcPr>
-          <w:p>
-            <w:proofErr w:type="spellStart"/>
+          </w:tcPr>
+          <w:p>
             <w:r>
               <w:t>int</w:t>
             </w:r>
-            <w:proofErr w:type="spellEnd"/>
           </w:p>
         </w:tc>
         <w:tc>
           <w:tcPr>
             <w:tcW w:w="1275" w:type="dxa"/>
-            <w:tcMar/>
           </w:tcPr>
           <w:p>
             <w:r>
@@ -4933,7 +4553,6 @@
         <w:tc>
           <w:tcPr>
             <w:tcW w:w="1650" w:type="dxa"/>
-            <w:tcMar/>
           </w:tcPr>
           <w:p>
             <w:r>
@@ -4944,24 +4563,16 @@
         <w:tc>
           <w:tcPr>
             <w:tcW w:w="5025" w:type="dxa"/>
-            <w:tcMar/>
-          </w:tcPr>
-          <w:p>
-            <w:r>
-              <w:rPr/>
+          </w:tcPr>
+          <w:p>
+            <w:r>
               <w:t>お釣りに利用する</w:t>
             </w:r>
             <w:r>
-              <w:rPr/>
               <w:t>50</w:t>
             </w:r>
             <w:r>
-              <w:rPr/>
-              <w:t>円玉</w:t>
-            </w:r>
-            <w:r>
-              <w:rPr/>
-              <w:t>の数</w:t>
+              <w:t>円玉の数</w:t>
             </w:r>
           </w:p>
         </w:tc>
@@ -4973,7 +4584,6 @@
         <w:tc>
           <w:tcPr>
             <w:tcW w:w="1530" w:type="dxa"/>
-            <w:tcMar/>
           </w:tcPr>
           <w:p>
             <w:r>
@@ -4990,20 +4600,16 @@
         <w:tc>
           <w:tcPr>
             <w:tcW w:w="705" w:type="dxa"/>
-            <w:tcMar/>
-          </w:tcPr>
-          <w:p>
-            <w:proofErr w:type="spellStart"/>
+          </w:tcPr>
+          <w:p>
             <w:r>
               <w:t>int</w:t>
             </w:r>
-            <w:proofErr w:type="spellEnd"/>
           </w:p>
         </w:tc>
         <w:tc>
           <w:tcPr>
             <w:tcW w:w="1275" w:type="dxa"/>
-            <w:tcMar/>
           </w:tcPr>
           <w:p>
             <w:r>
@@ -5014,7 +4620,6 @@
         <w:tc>
           <w:tcPr>
             <w:tcW w:w="1650" w:type="dxa"/>
-            <w:tcMar/>
           </w:tcPr>
           <w:p>
             <w:r>
@@ -5025,7 +4630,6 @@
         <w:tc>
           <w:tcPr>
             <w:tcW w:w="5025" w:type="dxa"/>
-            <w:tcMar/>
           </w:tcPr>
           <w:p>
             <w:r>
@@ -5047,7 +4651,6 @@
         <w:tc>
           <w:tcPr>
             <w:tcW w:w="1530" w:type="dxa"/>
-            <w:tcMar/>
           </w:tcPr>
           <w:p>
             <w:r>
@@ -5064,20 +4667,16 @@
         <w:tc>
           <w:tcPr>
             <w:tcW w:w="705" w:type="dxa"/>
-            <w:tcMar/>
-          </w:tcPr>
-          <w:p>
-            <w:proofErr w:type="spellStart"/>
+          </w:tcPr>
+          <w:p>
             <w:r>
               <w:t>int</w:t>
             </w:r>
-            <w:proofErr w:type="spellEnd"/>
           </w:p>
         </w:tc>
         <w:tc>
           <w:tcPr>
             <w:tcW w:w="1275" w:type="dxa"/>
-            <w:tcMar/>
           </w:tcPr>
           <w:p>
             <w:r>
@@ -5088,7 +4687,6 @@
         <w:tc>
           <w:tcPr>
             <w:tcW w:w="1650" w:type="dxa"/>
-            <w:tcMar/>
           </w:tcPr>
           <w:p>
             <w:r>
@@ -5099,7 +4697,6 @@
         <w:tc>
           <w:tcPr>
             <w:tcW w:w="5025" w:type="dxa"/>
-            <w:tcMar/>
           </w:tcPr>
           <w:p>
             <w:r>
@@ -5121,7 +4718,6 @@
         <w:tc>
           <w:tcPr>
             <w:tcW w:w="1530" w:type="dxa"/>
-            <w:tcMar/>
           </w:tcPr>
           <w:p>
             <w:r>
@@ -5138,20 +4734,16 @@
         <w:tc>
           <w:tcPr>
             <w:tcW w:w="705" w:type="dxa"/>
-            <w:tcMar/>
-          </w:tcPr>
-          <w:p>
-            <w:proofErr w:type="spellStart"/>
+          </w:tcPr>
+          <w:p>
             <w:r>
               <w:t>int</w:t>
             </w:r>
-            <w:proofErr w:type="spellEnd"/>
           </w:p>
         </w:tc>
         <w:tc>
           <w:tcPr>
             <w:tcW w:w="1275" w:type="dxa"/>
-            <w:tcMar/>
           </w:tcPr>
           <w:p>
             <w:r>
@@ -5162,7 +4754,6 @@
         <w:tc>
           <w:tcPr>
             <w:tcW w:w="1650" w:type="dxa"/>
-            <w:tcMar/>
           </w:tcPr>
           <w:p>
             <w:r>
@@ -5173,7 +4764,6 @@
         <w:tc>
           <w:tcPr>
             <w:tcW w:w="5025" w:type="dxa"/>
-            <w:tcMar/>
           </w:tcPr>
           <w:p>
             <w:r>
@@ -5335,6 +4925,7 @@
           <w:sz w:val="36"/>
           <w:szCs w:val="36"/>
         </w:rPr>
+        <w:lastRenderedPageBreak/>
         <w:t>テスト仕様書</w:t>
       </w:r>
     </w:p>
@@ -6386,6 +5977,59 @@
     <w:p>
       <w:pPr>
         <w:spacing w:after="0"/>
+        <w:rPr>
+          <w:rFonts w:hint="eastAsia"/>
+          <w:b/>
+          <w:bCs/>
+        </w:rPr>
+      </w:pPr>
+      <w:r>
+        <w:rPr>
+          <w:b/>
+          <w:bCs/>
+        </w:rPr>
+        <w:tab/>
+      </w:r>
+      <w:r>
+        <w:rPr>
+          <w:b/>
+          <w:bCs/>
+        </w:rPr>
+        <w:tab/>
+      </w:r>
+      <w:r>
+        <w:rPr>
+          <w:b/>
+          <w:bCs/>
+        </w:rPr>
+        <w:tab/>
+      </w:r>
+      <w:r>
+        <w:rPr>
+          <w:b/>
+          <w:bCs/>
+        </w:rPr>
+        <w:tab/>
+      </w:r>
+      <w:r>
+        <w:rPr>
+          <w:b/>
+          <w:bCs/>
+        </w:rPr>
+        <w:tab/>
+      </w:r>
+      <w:r>
+        <w:rPr>
+          <w:b/>
+          <w:bCs/>
+        </w:rPr>
+        <w:tab/>
+        <w:t>The End</w:t>
+      </w:r>
+    </w:p>
+    <w:p>
+      <w:pPr>
+        <w:spacing w:after="0"/>
         <w:jc w:val="center"/>
         <w:rPr>
           <w:b/>
@@ -6602,16 +6246,6 @@
           <w:bCs/>
         </w:rPr>
       </w:pPr>
-    </w:p>
-    <w:p>
-      <w:pPr>
-        <w:spacing w:after="0"/>
-        <w:jc w:val="center"/>
-        <w:rPr>
-          <w:b/>
-          <w:bCs/>
-        </w:rPr>
-      </w:pPr>
       <w:r>
         <w:rPr>
           <w:b/>
@@ -6621,7 +6255,7 @@
       </w:r>
     </w:p>
     <w:sectPr>
-      <w:pgSz w:w="12240" w:h="15840" w:orient="portrait"/>
+      <w:pgSz w:w="12240" w:h="15840"/>
       <w:pgMar w:top="1440" w:right="1080" w:bottom="1440" w:left="1080" w:header="708" w:footer="708" w:gutter="0"/>
       <w:cols w:space="708"/>
       <w:docGrid w:linePitch="360"/>
@@ -6631,75 +6265,76 @@
 </file>
 
 <file path=word/intelligence2.xml><?xml version="1.0" encoding="utf-8"?>
-<int2:intelligence xmlns:int2="http://schemas.microsoft.com/office/intelligence/2020/intelligence">
+<int2:intelligence xmlns:int2="http://schemas.microsoft.com/office/intelligence/2020/intelligence" xmlns:oel="http://schemas.microsoft.com/office/2019/extlst">
   <int2:observations>
     <int2:textHash int2:hashCode="QkudvmvwNQpUbG" int2:id="q8xyFCsc">
-      <int2:state int2:type="LegacyProofing" int2:value="Rejected"/>
+      <int2:state int2:value="Rejected" int2:type="LegacyProofing"/>
     </int2:textHash>
     <int2:textHash int2:hashCode="FMQa5dUr5lxB42" int2:id="Fp6HNRnZ">
-      <int2:state int2:type="LegacyProofing" int2:value="Rejected"/>
+      <int2:state int2:value="Rejected" int2:type="LegacyProofing"/>
     </int2:textHash>
     <int2:textHash int2:hashCode="5Kced7ZTfhKKpT" int2:id="C05mOGhU">
-      <int2:state int2:type="LegacyProofing" int2:value="Rejected"/>
+      <int2:state int2:value="Rejected" int2:type="LegacyProofing"/>
     </int2:textHash>
     <int2:textHash int2:hashCode="6eKb5H+poJiyvy" int2:id="HZJYBMyM">
-      <int2:state int2:type="LegacyProofing" int2:value="Rejected"/>
+      <int2:state int2:value="Rejected" int2:type="LegacyProofing"/>
     </int2:textHash>
     <int2:textHash int2:hashCode="QKXaHPAjIFjvn6" int2:id="4pVS7WEH">
-      <int2:state int2:type="LegacyProofing" int2:value="Rejected"/>
+      <int2:state int2:value="Rejected" int2:type="LegacyProofing"/>
     </int2:textHash>
     <int2:textHash int2:hashCode="OoKjYAHiRIRkwB" int2:id="CePqyhGM">
-      <int2:state int2:type="LegacyProofing" int2:value="Rejected"/>
+      <int2:state int2:value="Rejected" int2:type="LegacyProofing"/>
     </int2:textHash>
     <int2:textHash int2:hashCode="TRdkNLdUZOChQE" int2:id="BIIGkl8M">
-      <int2:state int2:type="LegacyProofing" int2:value="Rejected"/>
+      <int2:state int2:value="Rejected" int2:type="LegacyProofing"/>
     </int2:textHash>
     <int2:textHash int2:hashCode="VmsJ7bVY0aPTzt" int2:id="K033Sd6c">
-      <int2:state int2:type="LegacyProofing" int2:value="Rejected"/>
+      <int2:state int2:value="Rejected" int2:type="LegacyProofing"/>
     </int2:textHash>
     <int2:textHash int2:hashCode="Fh99VkwaQzBU4i" int2:id="ahJQCVlK">
-      <int2:state int2:type="LegacyProofing" int2:value="Rejected"/>
+      <int2:state int2:value="Rejected" int2:type="LegacyProofing"/>
     </int2:textHash>
     <int2:textHash int2:hashCode="ygJHSSaRrhqqnm" int2:id="kK4f9Ebx">
-      <int2:state int2:type="LegacyProofing" int2:value="Rejected"/>
+      <int2:state int2:value="Rejected" int2:type="LegacyProofing"/>
     </int2:textHash>
     <int2:textHash int2:hashCode="pAT6tSaJj96kxA" int2:id="tabPBVeF">
-      <int2:state int2:type="LegacyProofing" int2:value="Rejected"/>
+      <int2:state int2:value="Rejected" int2:type="LegacyProofing"/>
     </int2:textHash>
     <int2:textHash int2:hashCode="whOUB7sV8x/eb6" int2:id="L87ecnMD">
-      <int2:state int2:type="LegacyProofing" int2:value="Rejected"/>
+      <int2:state int2:value="Rejected" int2:type="LegacyProofing"/>
     </int2:textHash>
     <int2:textHash int2:hashCode="Z87+T/J7YsZcIg" int2:id="AWhzAoTc">
-      <int2:state int2:type="LegacyProofing" int2:value="Rejected"/>
+      <int2:state int2:value="Rejected" int2:type="LegacyProofing"/>
     </int2:textHash>
     <int2:textHash int2:hashCode="Mep/SwMvd5jRY/" int2:id="EXCP9WaV">
-      <int2:state int2:type="LegacyProofing" int2:value="Rejected"/>
+      <int2:state int2:value="Rejected" int2:type="LegacyProofing"/>
     </int2:textHash>
     <int2:textHash int2:hashCode="l6HnzuvpHM1Guq" int2:id="H90FcT6p">
-      <int2:state int2:type="LegacyProofing" int2:value="Rejected"/>
+      <int2:state int2:value="Rejected" int2:type="LegacyProofing"/>
     </int2:textHash>
     <int2:textHash int2:hashCode="APP9BLiJwp6ao8" int2:id="FfXxsEGc">
-      <int2:state int2:type="LegacyProofing" int2:value="Rejected"/>
+      <int2:state int2:value="Rejected" int2:type="LegacyProofing"/>
     </int2:textHash>
     <int2:textHash int2:hashCode="IEKrOn/UBFqM25" int2:id="y5qsm7CT">
-      <int2:state int2:type="LegacyProofing" int2:value="Rejected"/>
+      <int2:state int2:value="Rejected" int2:type="LegacyProofing"/>
     </int2:textHash>
     <int2:textHash int2:hashCode="QTtCSmccmIuJoF" int2:id="sPhBIQpE">
-      <int2:state int2:type="LegacyProofing" int2:value="Rejected"/>
+      <int2:state int2:value="Rejected" int2:type="LegacyProofing"/>
     </int2:textHash>
     <int2:textHash int2:hashCode="tAyurJzW/KjT/x" int2:id="lITVMn4P">
-      <int2:state int2:type="LegacyProofing" int2:value="Rejected"/>
+      <int2:state int2:value="Rejected" int2:type="LegacyProofing"/>
     </int2:textHash>
     <int2:textHash int2:hashCode="RjCn3ZC7FCZes5" int2:id="pwtgCnR4">
-      <int2:state int2:type="LegacyProofing" int2:value="Rejected"/>
+      <int2:state int2:value="Rejected" int2:type="LegacyProofing"/>
     </int2:textHash>
   </int2:observations>
   <int2:intelligenceSettings/>
+  <int2:onDemandWorkflows/>
 </int2:intelligence>
 </file>
 
 <file path=word/numbering.xml><?xml version="1.0" encoding="utf-8"?>
-<w:numbering xmlns:wpc="http://schemas.microsoft.com/office/word/2010/wordprocessingCanvas" xmlns:cx="http://schemas.microsoft.com/office/drawing/2014/chartex" xmlns:cx1="http://schemas.microsoft.com/office/drawing/2015/9/8/chartex" xmlns:mc="http://schemas.openxmlformats.org/markup-compatibility/2006" xmlns:o="urn:schemas-microsoft-com:office:office" xmlns:r="http://schemas.openxmlformats.org/officeDocument/2006/relationships" xmlns:m="http://schemas.openxmlformats.org/officeDocument/2006/math" xmlns:v="urn:schemas-microsoft-com:vml" xmlns:wp14="http://schemas.microsoft.com/office/word/2010/wordprocessingDrawing" xmlns:wp="http://schemas.openxmlformats.org/drawingml/2006/wordprocessingDrawing" xmlns:w10="urn:schemas-microsoft-com:office:word" xmlns:w="http://schemas.openxmlformats.org/wordprocessingml/2006/main" xmlns:w14="http://schemas.microsoft.com/office/word/2010/wordml" xmlns:w15="http://schemas.microsoft.com/office/word/2012/wordml" xmlns:w16se="http://schemas.microsoft.com/office/word/2015/wordml/symex" xmlns:wpg="http://schemas.microsoft.com/office/word/2010/wordprocessingGroup" xmlns:wpi="http://schemas.microsoft.com/office/word/2010/wordprocessingInk" xmlns:wne="http://schemas.microsoft.com/office/word/2006/wordml" xmlns:wps="http://schemas.microsoft.com/office/word/2010/wordprocessingShape" mc:Ignorable="w14 w15 w16se wp14">
+<w:numbering xmlns:wpc="http://schemas.microsoft.com/office/word/2010/wordprocessingCanvas" xmlns:cx="http://schemas.microsoft.com/office/drawing/2014/chartex" xmlns:cx1="http://schemas.microsoft.com/office/drawing/2015/9/8/chartex" xmlns:cx2="http://schemas.microsoft.com/office/drawing/2015/10/21/chartex" xmlns:cx3="http://schemas.microsoft.com/office/drawing/2016/5/9/chartex" xmlns:cx4="http://schemas.microsoft.com/office/drawing/2016/5/10/chartex" xmlns:cx5="http://schemas.microsoft.com/office/drawing/2016/5/11/chartex" xmlns:cx6="http://schemas.microsoft.com/office/drawing/2016/5/12/chartex" xmlns:cx7="http://schemas.microsoft.com/office/drawing/2016/5/13/chartex" xmlns:cx8="http://schemas.microsoft.com/office/drawing/2016/5/14/chartex" xmlns:mc="http://schemas.openxmlformats.org/markup-compatibility/2006" xmlns:aink="http://schemas.microsoft.com/office/drawing/2016/ink" xmlns:am3d="http://schemas.microsoft.com/office/drawing/2017/model3d" xmlns:o="urn:schemas-microsoft-com:office:office" xmlns:oel="http://schemas.microsoft.com/office/2019/extlst" xmlns:r="http://schemas.openxmlformats.org/officeDocument/2006/relationships" xmlns:m="http://schemas.openxmlformats.org/officeDocument/2006/math" xmlns:v="urn:schemas-microsoft-com:vml" xmlns:wp14="http://schemas.microsoft.com/office/word/2010/wordprocessingDrawing" xmlns:wp="http://schemas.openxmlformats.org/drawingml/2006/wordprocessingDrawing" xmlns:w10="urn:schemas-microsoft-com:office:word" xmlns:w="http://schemas.openxmlformats.org/wordprocessingml/2006/main" xmlns:w14="http://schemas.microsoft.com/office/word/2010/wordml" xmlns:w15="http://schemas.microsoft.com/office/word/2012/wordml" xmlns:w16cex="http://schemas.microsoft.com/office/word/2018/wordml/cex" xmlns:w16cid="http://schemas.microsoft.com/office/word/2016/wordml/cid" xmlns:w16="http://schemas.microsoft.com/office/word/2018/wordml" xmlns:w16sdtdh="http://schemas.microsoft.com/office/word/2020/wordml/sdtdatahash" xmlns:w16se="http://schemas.microsoft.com/office/word/2015/wordml/symex" xmlns:wpg="http://schemas.microsoft.com/office/word/2010/wordprocessingGroup" xmlns:wpi="http://schemas.microsoft.com/office/word/2010/wordprocessingInk" xmlns:wne="http://schemas.microsoft.com/office/word/2006/wordml" xmlns:wps="http://schemas.microsoft.com/office/word/2010/wordprocessingShape" mc:Ignorable="w14 w15 w16se w16cid w16 w16cex w16sdtdh wp14">
   <w:abstractNum w:abstractNumId="0" w15:restartNumberingAfterBreak="0">
     <w:nsid w:val="51B0A782"/>
     <w:multiLevelType w:val="hybridMultilevel"/>
@@ -6875,21 +6510,21 @@
       </w:pPr>
     </w:lvl>
   </w:abstractNum>
-  <w:num w:numId="1">
+  <w:num w:numId="1" w16cid:durableId="351297659">
     <w:abstractNumId w:val="0"/>
   </w:num>
-  <w:num w:numId="2">
+  <w:num w:numId="2" w16cid:durableId="607396522">
     <w:abstractNumId w:val="1"/>
   </w:num>
 </w:numbering>
 </file>
 
 <file path=word/styles.xml><?xml version="1.0" encoding="utf-8"?>
-<w:styles xmlns:mc="http://schemas.openxmlformats.org/markup-compatibility/2006" xmlns:r="http://schemas.openxmlformats.org/officeDocument/2006/relationships" xmlns:w="http://schemas.openxmlformats.org/wordprocessingml/2006/main" xmlns:w14="http://schemas.microsoft.com/office/word/2010/wordml" xmlns:w15="http://schemas.microsoft.com/office/word/2012/wordml" xmlns:w16se="http://schemas.microsoft.com/office/word/2015/wordml/symex" mc:Ignorable="w14 w15 w16se">
+<w:styles xmlns:mc="http://schemas.openxmlformats.org/markup-compatibility/2006" xmlns:r="http://schemas.openxmlformats.org/officeDocument/2006/relationships" xmlns:w="http://schemas.openxmlformats.org/wordprocessingml/2006/main" xmlns:w14="http://schemas.microsoft.com/office/word/2010/wordml" xmlns:w15="http://schemas.microsoft.com/office/word/2012/wordml" xmlns:w16cex="http://schemas.microsoft.com/office/word/2018/wordml/cex" xmlns:w16cid="http://schemas.microsoft.com/office/word/2016/wordml/cid" xmlns:w16="http://schemas.microsoft.com/office/word/2018/wordml" xmlns:w16sdtdh="http://schemas.microsoft.com/office/word/2020/wordml/sdtdatahash" xmlns:w16se="http://schemas.microsoft.com/office/word/2015/wordml/symex" mc:Ignorable="w14 w15 w16se w16cid w16 w16cex w16sdtdh">
   <w:docDefaults>
     <w:rPrDefault>
       <w:rPr>
-        <w:rFonts w:asciiTheme="minorHAnsi" w:hAnsiTheme="minorHAnsi" w:eastAsiaTheme="minorEastAsia" w:cstheme="minorBidi"/>
+        <w:rFonts w:asciiTheme="minorHAnsi" w:eastAsiaTheme="minorEastAsia" w:hAnsiTheme="minorHAnsi" w:cstheme="minorBidi"/>
         <w:sz w:val="22"/>
         <w:szCs w:val="22"/>
         <w:lang w:val="en-US" w:eastAsia="ja-JP" w:bidi="ar-SA"/>
@@ -6901,17 +6536,17 @@
       </w:pPr>
     </w:pPrDefault>
   </w:docDefaults>
-  <w:latentStyles w:defLockedState="0" w:defUIPriority="99" w:defSemiHidden="0" w:defUnhideWhenUsed="0" w:defQFormat="0" w:count="371">
+  <w:latentStyles w:defLockedState="0" w:defUIPriority="99" w:defSemiHidden="0" w:defUnhideWhenUsed="0" w:defQFormat="0" w:count="376">
     <w:lsdException w:name="Normal" w:uiPriority="0" w:qFormat="1"/>
     <w:lsdException w:name="heading 1" w:uiPriority="9" w:qFormat="1"/>
-    <w:lsdException w:name="heading 2" w:uiPriority="9" w:semiHidden="1" w:unhideWhenUsed="1" w:qFormat="1"/>
-    <w:lsdException w:name="heading 3" w:uiPriority="9" w:semiHidden="1" w:unhideWhenUsed="1" w:qFormat="1"/>
-    <w:lsdException w:name="heading 4" w:uiPriority="9" w:semiHidden="1" w:unhideWhenUsed="1" w:qFormat="1"/>
-    <w:lsdException w:name="heading 5" w:uiPriority="9" w:semiHidden="1" w:unhideWhenUsed="1" w:qFormat="1"/>
-    <w:lsdException w:name="heading 6" w:uiPriority="9" w:semiHidden="1" w:unhideWhenUsed="1" w:qFormat="1"/>
-    <w:lsdException w:name="heading 7" w:uiPriority="9" w:semiHidden="1" w:unhideWhenUsed="1" w:qFormat="1"/>
-    <w:lsdException w:name="heading 8" w:uiPriority="9" w:semiHidden="1" w:unhideWhenUsed="1" w:qFormat="1"/>
-    <w:lsdException w:name="heading 9" w:uiPriority="9" w:semiHidden="1" w:unhideWhenUsed="1" w:qFormat="1"/>
+    <w:lsdException w:name="heading 2" w:semiHidden="1" w:uiPriority="9" w:unhideWhenUsed="1" w:qFormat="1"/>
+    <w:lsdException w:name="heading 3" w:semiHidden="1" w:uiPriority="9" w:unhideWhenUsed="1" w:qFormat="1"/>
+    <w:lsdException w:name="heading 4" w:semiHidden="1" w:uiPriority="9" w:unhideWhenUsed="1" w:qFormat="1"/>
+    <w:lsdException w:name="heading 5" w:semiHidden="1" w:uiPriority="9" w:unhideWhenUsed="1" w:qFormat="1"/>
+    <w:lsdException w:name="heading 6" w:semiHidden="1" w:uiPriority="9" w:unhideWhenUsed="1" w:qFormat="1"/>
+    <w:lsdException w:name="heading 7" w:semiHidden="1" w:uiPriority="9" w:unhideWhenUsed="1" w:qFormat="1"/>
+    <w:lsdException w:name="heading 8" w:semiHidden="1" w:uiPriority="9" w:unhideWhenUsed="1" w:qFormat="1"/>
+    <w:lsdException w:name="heading 9" w:semiHidden="1" w:uiPriority="9" w:unhideWhenUsed="1" w:qFormat="1"/>
     <w:lsdException w:name="index 1" w:semiHidden="1" w:unhideWhenUsed="1"/>
     <w:lsdException w:name="index 2" w:semiHidden="1" w:unhideWhenUsed="1"/>
     <w:lsdException w:name="index 3" w:semiHidden="1" w:unhideWhenUsed="1"/>
@@ -6921,22 +6556,22 @@
     <w:lsdException w:name="index 7" w:semiHidden="1" w:unhideWhenUsed="1"/>
     <w:lsdException w:name="index 8" w:semiHidden="1" w:unhideWhenUsed="1"/>
     <w:lsdException w:name="index 9" w:semiHidden="1" w:unhideWhenUsed="1"/>
-    <w:lsdException w:name="toc 1" w:uiPriority="39" w:semiHidden="1" w:unhideWhenUsed="1"/>
-    <w:lsdException w:name="toc 2" w:uiPriority="39" w:semiHidden="1" w:unhideWhenUsed="1"/>
-    <w:lsdException w:name="toc 3" w:uiPriority="39" w:semiHidden="1" w:unhideWhenUsed="1"/>
-    <w:lsdException w:name="toc 4" w:uiPriority="39" w:semiHidden="1" w:unhideWhenUsed="1"/>
-    <w:lsdException w:name="toc 5" w:uiPriority="39" w:semiHidden="1" w:unhideWhenUsed="1"/>
-    <w:lsdException w:name="toc 6" w:uiPriority="39" w:semiHidden="1" w:unhideWhenUsed="1"/>
-    <w:lsdException w:name="toc 7" w:uiPriority="39" w:semiHidden="1" w:unhideWhenUsed="1"/>
-    <w:lsdException w:name="toc 8" w:uiPriority="39" w:semiHidden="1" w:unhideWhenUsed="1"/>
-    <w:lsdException w:name="toc 9" w:uiPriority="39" w:semiHidden="1" w:unhideWhenUsed="1"/>
+    <w:lsdException w:name="toc 1" w:semiHidden="1" w:uiPriority="39" w:unhideWhenUsed="1"/>
+    <w:lsdException w:name="toc 2" w:semiHidden="1" w:uiPriority="39" w:unhideWhenUsed="1"/>
+    <w:lsdException w:name="toc 3" w:semiHidden="1" w:uiPriority="39" w:unhideWhenUsed="1"/>
+    <w:lsdException w:name="toc 4" w:semiHidden="1" w:uiPriority="39" w:unhideWhenUsed="1"/>
+    <w:lsdException w:name="toc 5" w:semiHidden="1" w:uiPriority="39" w:unhideWhenUsed="1"/>
+    <w:lsdException w:name="toc 6" w:semiHidden="1" w:uiPriority="39" w:unhideWhenUsed="1"/>
+    <w:lsdException w:name="toc 7" w:semiHidden="1" w:uiPriority="39" w:unhideWhenUsed="1"/>
+    <w:lsdException w:name="toc 8" w:semiHidden="1" w:uiPriority="39" w:unhideWhenUsed="1"/>
+    <w:lsdException w:name="toc 9" w:semiHidden="1" w:uiPriority="39" w:unhideWhenUsed="1"/>
     <w:lsdException w:name="Normal Indent" w:semiHidden="1" w:unhideWhenUsed="1"/>
     <w:lsdException w:name="footnote text" w:semiHidden="1" w:unhideWhenUsed="1"/>
     <w:lsdException w:name="annotation text" w:semiHidden="1" w:unhideWhenUsed="1"/>
     <w:lsdException w:name="header" w:semiHidden="1" w:unhideWhenUsed="1"/>
     <w:lsdException w:name="footer" w:semiHidden="1" w:unhideWhenUsed="1"/>
     <w:lsdException w:name="index heading" w:semiHidden="1" w:unhideWhenUsed="1"/>
-    <w:lsdException w:name="caption" w:uiPriority="35" w:semiHidden="1" w:unhideWhenUsed="1" w:qFormat="1"/>
+    <w:lsdException w:name="caption" w:semiHidden="1" w:uiPriority="35" w:unhideWhenUsed="1" w:qFormat="1"/>
     <w:lsdException w:name="table of figures" w:semiHidden="1" w:unhideWhenUsed="1"/>
     <w:lsdException w:name="envelope address" w:semiHidden="1" w:unhideWhenUsed="1"/>
     <w:lsdException w:name="envelope return" w:semiHidden="1" w:unhideWhenUsed="1"/>
@@ -6967,7 +6602,7 @@
     <w:lsdException w:name="Title" w:uiPriority="10" w:qFormat="1"/>
     <w:lsdException w:name="Closing" w:semiHidden="1" w:unhideWhenUsed="1"/>
     <w:lsdException w:name="Signature" w:semiHidden="1" w:unhideWhenUsed="1"/>
-    <w:lsdException w:name="Default Paragraph Font" w:uiPriority="1" w:semiHidden="1" w:unhideWhenUsed="1"/>
+    <w:lsdException w:name="Default Paragraph Font" w:semiHidden="1" w:uiPriority="1" w:unhideWhenUsed="1"/>
     <w:lsdException w:name="Body Text" w:semiHidden="1" w:unhideWhenUsed="1"/>
     <w:lsdException w:name="Body Text Indent" w:semiHidden="1" w:unhideWhenUsed="1"/>
     <w:lsdException w:name="List Continue" w:semiHidden="1" w:unhideWhenUsed="1"/>
@@ -7007,7 +6642,6 @@
     <w:lsdException w:name="HTML Sample" w:semiHidden="1" w:unhideWhenUsed="1"/>
     <w:lsdException w:name="HTML Typewriter" w:semiHidden="1" w:unhideWhenUsed="1"/>
     <w:lsdException w:name="HTML Variable" w:semiHidden="1" w:unhideWhenUsed="1"/>
-    <w:lsdException w:name="Normal Table" w:semiHidden="1" w:unhideWhenUsed="1"/>
     <w:lsdException w:name="annotation subject" w:semiHidden="1" w:unhideWhenUsed="1"/>
     <w:lsdException w:name="No List" w:semiHidden="1" w:unhideWhenUsed="1"/>
     <w:lsdException w:name="Outline List 1" w:semiHidden="1" w:unhideWhenUsed="1"/>
@@ -7050,11 +6684,8 @@
     <w:lsdException w:name="Table Contemporary" w:semiHidden="1" w:unhideWhenUsed="1"/>
     <w:lsdException w:name="Table Elegant" w:semiHidden="1" w:unhideWhenUsed="1"/>
     <w:lsdException w:name="Table Professional" w:semiHidden="1" w:unhideWhenUsed="1"/>
-    <w:lsdException w:name="Table Subtle 1" w:semiHidden="1" w:unhideWhenUsed="1"/>
     <w:lsdException w:name="Table Subtle 2" w:semiHidden="1" w:unhideWhenUsed="1"/>
     <w:lsdException w:name="Table Web 1" w:semiHidden="1" w:unhideWhenUsed="1"/>
-    <w:lsdException w:name="Table Web 2" w:semiHidden="1" w:unhideWhenUsed="1"/>
-    <w:lsdException w:name="Table Web 3" w:semiHidden="1" w:unhideWhenUsed="1"/>
     <w:lsdException w:name="Balloon Text" w:semiHidden="1" w:unhideWhenUsed="1"/>
     <w:lsdException w:name="Table Grid" w:uiPriority="39"/>
     <w:lsdException w:name="Table Theme" w:semiHidden="1" w:unhideWhenUsed="1"/>
@@ -7167,8 +6798,8 @@
     <w:lsdException w:name="Subtle Reference" w:uiPriority="31" w:qFormat="1"/>
     <w:lsdException w:name="Intense Reference" w:uiPriority="32" w:qFormat="1"/>
     <w:lsdException w:name="Book Title" w:uiPriority="33" w:qFormat="1"/>
-    <w:lsdException w:name="Bibliography" w:uiPriority="37" w:semiHidden="1" w:unhideWhenUsed="1"/>
-    <w:lsdException w:name="TOC Heading" w:uiPriority="39" w:semiHidden="1" w:unhideWhenUsed="1" w:qFormat="1"/>
+    <w:lsdException w:name="Bibliography" w:semiHidden="1" w:uiPriority="37" w:unhideWhenUsed="1"/>
+    <w:lsdException w:name="TOC Heading" w:semiHidden="1" w:uiPriority="39" w:unhideWhenUsed="1" w:qFormat="1"/>
     <w:lsdException w:name="Plain Table 1" w:uiPriority="41"/>
     <w:lsdException w:name="Plain Table 2" w:uiPriority="42"/>
     <w:lsdException w:name="Plain Table 3" w:uiPriority="43"/>
@@ -7273,18 +6904,23 @@
     <w:lsdException w:name="List Table 5 Dark Accent 6" w:uiPriority="50"/>
     <w:lsdException w:name="List Table 6 Colorful Accent 6" w:uiPriority="51"/>
     <w:lsdException w:name="List Table 7 Colorful Accent 6" w:uiPriority="52"/>
+    <w:lsdException w:name="Mention" w:semiHidden="1" w:unhideWhenUsed="1"/>
+    <w:lsdException w:name="Smart Hyperlink" w:semiHidden="1" w:unhideWhenUsed="1"/>
+    <w:lsdException w:name="Hashtag" w:semiHidden="1" w:unhideWhenUsed="1"/>
+    <w:lsdException w:name="Unresolved Mention" w:semiHidden="1" w:unhideWhenUsed="1"/>
+    <w:lsdException w:name="Smart Link" w:semiHidden="1" w:unhideWhenUsed="1"/>
   </w:latentStyles>
-  <w:style w:type="paragraph" w:styleId="a" w:default="1">
+  <w:style w:type="paragraph" w:default="1" w:styleId="a">
     <w:name w:val="Normal"/>
     <w:qFormat/>
   </w:style>
-  <w:style w:type="character" w:styleId="a0" w:default="1">
+  <w:style w:type="character" w:default="1" w:styleId="a0">
     <w:name w:val="Default Paragraph Font"/>
     <w:uiPriority w:val="1"/>
     <w:semiHidden/>
     <w:unhideWhenUsed/>
   </w:style>
-  <w:style w:type="table" w:styleId="a1" w:default="1">
+  <w:style w:type="table" w:default="1" w:styleId="a1">
     <w:name w:val="Normal Table"/>
     <w:uiPriority w:val="99"/>
     <w:semiHidden/>
@@ -7299,7 +6935,7 @@
       </w:tblCellMar>
     </w:tblPr>
   </w:style>
-  <w:style w:type="numbering" w:styleId="a2" w:default="1">
+  <w:style w:type="numbering" w:default="1" w:styleId="a2">
     <w:name w:val="No List"/>
     <w:uiPriority w:val="99"/>
     <w:semiHidden/>
@@ -7315,12 +6951,12 @@
     </w:pPr>
     <w:tblPr>
       <w:tblBorders>
-        <w:top w:val="single" w:color="000000" w:themeColor="text1" w:sz="4" w:space="0"/>
-        <w:left w:val="single" w:color="000000" w:themeColor="text1" w:sz="4" w:space="0"/>
-        <w:bottom w:val="single" w:color="000000" w:themeColor="text1" w:sz="4" w:space="0"/>
-        <w:right w:val="single" w:color="000000" w:themeColor="text1" w:sz="4" w:space="0"/>
-        <w:insideH w:val="single" w:color="000000" w:themeColor="text1" w:sz="4" w:space="0"/>
-        <w:insideV w:val="single" w:color="000000" w:themeColor="text1" w:sz="4" w:space="0"/>
+        <w:top w:val="single" w:sz="4" w:space="0" w:color="000000" w:themeColor="text1"/>
+        <w:left w:val="single" w:sz="4" w:space="0" w:color="000000" w:themeColor="text1"/>
+        <w:bottom w:val="single" w:sz="4" w:space="0" w:color="000000" w:themeColor="text1"/>
+        <w:right w:val="single" w:sz="4" w:space="0" w:color="000000" w:themeColor="text1"/>
+        <w:insideH w:val="single" w:sz="4" w:space="0" w:color="000000" w:themeColor="text1"/>
+        <w:insideV w:val="single" w:sz="4" w:space="0" w:color="000000" w:themeColor="text1"/>
       </w:tblBorders>
     </w:tblPr>
   </w:style>
@@ -7330,7 +6966,7 @@
     <w:uiPriority w:val="34"/>
     <w:qFormat/>
     <w:pPr>
-      <w:ind w:left="840" w:leftChars="400"/>
+      <w:ind w:leftChars="400" w:left="840"/>
     </w:pPr>
   </w:style>
 </w:styles>
@@ -7598,6 +7234,28 @@
 </file>
 
 <file path=customXml/item1.xml><?xml version="1.0" encoding="utf-8"?>
+<p:properties xmlns:p="http://schemas.microsoft.com/office/2006/metadata/properties" xmlns:xsi="http://www.w3.org/2001/XMLSchema-instance" xmlns:pc="http://schemas.microsoft.com/office/infopath/2007/PartnerControls">
+  <documentManagement>
+    <lcf76f155ced4ddcb4097134ff3c332f xmlns="29681fb3-381e-439b-bbf6-e84d4c1b2eb6">
+      <Terms xmlns="http://schemas.microsoft.com/office/infopath/2007/PartnerControls"/>
+    </lcf76f155ced4ddcb4097134ff3c332f>
+    <_Flow_SignoffStatus xmlns="29681fb3-381e-439b-bbf6-e84d4c1b2eb6" xsi:nil="true"/>
+    <TaxCatchAll xmlns="a8b0aaf8-3b6a-4ed7-88a8-65cbf8cfe3cb" xsi:nil="true"/>
+    <_x30dc__x30c6__x30a3__x30b8__x30a7__x30a6__x30d5__x30a9__x30c3__x30af_ xmlns="29681fb3-381e-439b-bbf6-e84d4c1b2eb6" xsi:nil="true"/>
+  </documentManagement>
+</p:properties>
+</file>
+
+<file path=customXml/item2.xml><?xml version="1.0" encoding="utf-8"?>
+<?mso-contentType ?>
+<FormTemplates xmlns="http://schemas.microsoft.com/sharepoint/v3/contenttype/forms">
+  <Display>DocumentLibraryForm</Display>
+  <Edit>DocumentLibraryForm</Edit>
+  <New>DocumentLibraryForm</New>
+</FormTemplates>
+</file>
+
+<file path=customXml/item3.xml><?xml version="1.0" encoding="utf-8"?>
 <ct:contentTypeSchema xmlns:ct="http://schemas.microsoft.com/office/2006/metadata/contentType" xmlns:ma="http://schemas.microsoft.com/office/2006/metadata/properties/metaAttributes" ct:_="" ma:_="" ma:contentTypeName="ドキュメント" ma:contentTypeID="0x01010096B95ED07193B64F809BAF4507D2F537" ma:contentTypeVersion="19" ma:contentTypeDescription="新しいドキュメントを作成します。" ma:contentTypeScope="" ma:versionID="43667d3ac07ca890d045b965e9c6930b">
   <xsd:schema xmlns:xsd="http://www.w3.org/2001/XMLSchema" xmlns:xs="http://www.w3.org/2001/XMLSchema" xmlns:p="http://schemas.microsoft.com/office/2006/metadata/properties" xmlns:ns2="29681fb3-381e-439b-bbf6-e84d4c1b2eb6" xmlns:ns3="a8b0aaf8-3b6a-4ed7-88a8-65cbf8cfe3cb" targetNamespace="http://schemas.microsoft.com/office/2006/metadata/properties" ma:root="true" ma:fieldsID="ac48971406e247fa5a894550a217f544" ns2:_="" ns3:_="">
     <xsd:import namespace="29681fb3-381e-439b-bbf6-e84d4c1b2eb6"/>
@@ -7854,30 +7512,15 @@
 </ct:contentTypeSchema>
 </file>
 
-<file path=customXml/item2.xml><?xml version="1.0" encoding="utf-8"?>
-<?mso-contentType ?>
-<FormTemplates xmlns="http://schemas.microsoft.com/sharepoint/v3/contenttype/forms">
-  <Display>DocumentLibraryForm</Display>
-  <Edit>DocumentLibraryForm</Edit>
-  <New>DocumentLibraryForm</New>
-</FormTemplates>
-</file>
-
-<file path=customXml/item3.xml><?xml version="1.0" encoding="utf-8"?>
-<p:properties xmlns:p="http://schemas.microsoft.com/office/2006/metadata/properties" xmlns:xsi="http://www.w3.org/2001/XMLSchema-instance" xmlns:pc="http://schemas.microsoft.com/office/infopath/2007/PartnerControls">
-  <documentManagement>
-    <lcf76f155ced4ddcb4097134ff3c332f xmlns="29681fb3-381e-439b-bbf6-e84d4c1b2eb6">
-      <Terms xmlns="http://schemas.microsoft.com/office/infopath/2007/PartnerControls"/>
-    </lcf76f155ced4ddcb4097134ff3c332f>
-    <_Flow_SignoffStatus xmlns="29681fb3-381e-439b-bbf6-e84d4c1b2eb6" xsi:nil="true"/>
-    <TaxCatchAll xmlns="a8b0aaf8-3b6a-4ed7-88a8-65cbf8cfe3cb" xsi:nil="true"/>
-    <_x30dc__x30c6__x30a3__x30b8__x30a7__x30a6__x30d5__x30a9__x30c3__x30af_ xmlns="29681fb3-381e-439b-bbf6-e84d4c1b2eb6" xsi:nil="true"/>
-  </documentManagement>
-</p:properties>
-</file>
-
 <file path=customXml/itemProps1.xml><?xml version="1.0" encoding="utf-8"?>
-<ds:datastoreItem xmlns:ds="http://schemas.openxmlformats.org/officeDocument/2006/customXml" ds:itemID="{4E10F700-5392-49A1-927C-9A10BA6E0D8F}"/>
+<ds:datastoreItem xmlns:ds="http://schemas.openxmlformats.org/officeDocument/2006/customXml" ds:itemID="{37A2290F-DB7B-4014-840C-D6BC6E4D9B7F}">
+  <ds:schemaRefs>
+    <ds:schemaRef ds:uri="http://schemas.microsoft.com/office/2006/metadata/properties"/>
+    <ds:schemaRef ds:uri="http://schemas.microsoft.com/office/infopath/2007/PartnerControls"/>
+    <ds:schemaRef ds:uri="29681fb3-381e-439b-bbf6-e84d4c1b2eb6"/>
+    <ds:schemaRef ds:uri="a8b0aaf8-3b6a-4ed7-88a8-65cbf8cfe3cb"/>
+  </ds:schemaRefs>
+</ds:datastoreItem>
 </file>
 
 <file path=customXml/itemProps2.xml><?xml version="1.0" encoding="utf-8"?>
@@ -7889,12 +7532,20 @@
 </file>
 
 <file path=customXml/itemProps3.xml><?xml version="1.0" encoding="utf-8"?>
-<ds:datastoreItem xmlns:ds="http://schemas.openxmlformats.org/officeDocument/2006/customXml" ds:itemID="{37A2290F-DB7B-4014-840C-D6BC6E4D9B7F}">
+<ds:datastoreItem xmlns:ds="http://schemas.openxmlformats.org/officeDocument/2006/customXml" ds:itemID="{4E10F700-5392-49A1-927C-9A10BA6E0D8F}">
   <ds:schemaRefs>
+    <ds:schemaRef ds:uri="http://schemas.microsoft.com/office/2006/metadata/contentType"/>
+    <ds:schemaRef ds:uri="http://schemas.microsoft.com/office/2006/metadata/properties/metaAttributes"/>
+    <ds:schemaRef ds:uri="http://www.w3.org/2001/XMLSchema"/>
     <ds:schemaRef ds:uri="http://schemas.microsoft.com/office/2006/metadata/properties"/>
-    <ds:schemaRef ds:uri="http://schemas.microsoft.com/office/infopath/2007/PartnerControls"/>
     <ds:schemaRef ds:uri="29681fb3-381e-439b-bbf6-e84d4c1b2eb6"/>
     <ds:schemaRef ds:uri="a8b0aaf8-3b6a-4ed7-88a8-65cbf8cfe3cb"/>
+    <ds:schemaRef ds:uri="http://schemas.microsoft.com/office/2006/documentManagement/types"/>
+    <ds:schemaRef ds:uri="http://schemas.microsoft.com/office/infopath/2007/PartnerControls"/>
+    <ds:schemaRef ds:uri="http://schemas.openxmlformats.org/package/2006/metadata/core-properties"/>
+    <ds:schemaRef ds:uri="http://purl.org/dc/elements/1.1/"/>
+    <ds:schemaRef ds:uri="http://purl.org/dc/terms/"/>
+    <ds:schemaRef ds:uri="http://schemas.microsoft.com/internal/obd"/>
   </ds:schemaRefs>
 </ds:datastoreItem>
 </file>
</xml_diff>